<commit_message>
Working on catchability appendices
</commit_message>
<xml_diff>
--- a/documents/Appendix - Touchdown and Liftoff.docx
+++ b/documents/Appendix - Touchdown and Liftoff.docx
@@ -1,7 +1,23 @@
 
 <file path=word/document.xml><?xml version="1.0" encoding="utf-8"?>
-<w:document xmlns:wpc="http://schemas.microsoft.com/office/word/2010/wordprocessingCanvas" xmlns:cx="http://schemas.microsoft.com/office/drawing/2014/chartex" xmlns:cx1="http://schemas.microsoft.com/office/drawing/2015/9/8/chartex" xmlns:mc="http://schemas.openxmlformats.org/markup-compatibility/2006" xmlns:o="urn:schemas-microsoft-com:office:office" xmlns:r="http://schemas.openxmlformats.org/officeDocument/2006/relationships" xmlns:m="http://schemas.openxmlformats.org/officeDocument/2006/math" xmlns:v="urn:schemas-microsoft-com:vml" xmlns:wp14="http://schemas.microsoft.com/office/word/2010/wordprocessingDrawing" xmlns:wp="http://schemas.openxmlformats.org/drawingml/2006/wordprocessingDrawing" xmlns:w10="urn:schemas-microsoft-com:office:word" xmlns:w="http://schemas.openxmlformats.org/wordprocessingml/2006/main" xmlns:w14="http://schemas.microsoft.com/office/word/2010/wordml" xmlns:w15="http://schemas.microsoft.com/office/word/2012/wordml" xmlns:w16se="http://schemas.microsoft.com/office/word/2015/wordml/symex" xmlns:wpg="http://schemas.microsoft.com/office/word/2010/wordprocessingGroup" xmlns:wpi="http://schemas.microsoft.com/office/word/2010/wordprocessingInk" xmlns:wne="http://schemas.microsoft.com/office/word/2006/wordml" xmlns:wps="http://schemas.microsoft.com/office/word/2010/wordprocessingShape" mc:Ignorable="w14 w15 w16se wp14">
+<w:document xmlns:wpc="http://schemas.microsoft.com/office/word/2010/wordprocessingCanvas" xmlns:mo="http://schemas.microsoft.com/office/mac/office/2008/main" xmlns:mc="http://schemas.openxmlformats.org/markup-compatibility/2006" xmlns:mv="urn:schemas-microsoft-com:mac:vml" xmlns:o="urn:schemas-microsoft-com:office:office" xmlns:r="http://schemas.openxmlformats.org/officeDocument/2006/relationships" xmlns:m="http://schemas.openxmlformats.org/officeDocument/2006/math" xmlns:v="urn:schemas-microsoft-com:vml" xmlns:wp14="http://schemas.microsoft.com/office/word/2010/wordprocessingDrawing" xmlns:wp="http://schemas.openxmlformats.org/drawingml/2006/wordprocessingDrawing" xmlns:w10="urn:schemas-microsoft-com:office:word" xmlns:w="http://schemas.openxmlformats.org/wordprocessingml/2006/main" xmlns:w14="http://schemas.microsoft.com/office/word/2010/wordml" xmlns:wpg="http://schemas.microsoft.com/office/word/2010/wordprocessingGroup" xmlns:wpi="http://schemas.microsoft.com/office/word/2010/wordprocessingInk" xmlns:wne="http://schemas.microsoft.com/office/word/2006/wordml" xmlns:wps="http://schemas.microsoft.com/office/word/2010/wordprocessingShape" mc:Ignorable="w14 wp14">
   <w:body>
+    <w:p>
+      <w:pPr>
+        <w:jc w:val="center"/>
+        <w:rPr>
+          <w:b/>
+        </w:rPr>
+      </w:pPr>
+      <w:r>
+        <w:rPr>
+          <w:b/>
+        </w:rPr>
+        <w:t>APPENDIX – ESTIMATION OF TOUCHDOWN AND LIFT-OFF TIMES</w:t>
+      </w:r>
+      <w:bookmarkStart w:id="0" w:name="_GoBack"/>
+      <w:bookmarkEnd w:id="0"/>
+    </w:p>
     <w:p>
       <w:pPr>
         <w:pStyle w:val="ListParagraph"/>
@@ -11,31 +27,7 @@
         </w:numPr>
       </w:pPr>
       <w:r>
-        <w:t>T</w:t>
-      </w:r>
-      <w:r>
-        <w:t xml:space="preserve">ouch down and lift off times </w:t>
-      </w:r>
-      <w:r>
-        <w:t>f</w:t>
-      </w:r>
-      <w:r>
-        <w:t xml:space="preserve">or each survey tow </w:t>
-      </w:r>
-      <w:r>
-        <w:t xml:space="preserve">were estimated </w:t>
-      </w:r>
-      <w:r>
-        <w:t>from</w:t>
-      </w:r>
-      <w:r>
-        <w:t xml:space="preserve"> tilt angle data</w:t>
-      </w:r>
-      <w:r>
-        <w:t>, as measured by</w:t>
-      </w:r>
-      <w:r>
-        <w:t xml:space="preserve"> a Star </w:t>
+        <w:t xml:space="preserve">Touch down and lift off times for each survey tow were estimated from tilt angle data, as measured by a Star </w:t>
       </w:r>
       <w:proofErr w:type="spellStart"/>
       <w:r>
@@ -61,40 +53,7 @@
         </w:numPr>
       </w:pPr>
       <w:r>
-        <w:t xml:space="preserve">A piecewise linear model with smoothed transitions was used to model </w:t>
-      </w:r>
-      <w:r>
-        <w:t xml:space="preserve">the </w:t>
-      </w:r>
-      <w:r>
-        <w:t>tilt angle</w:t>
-      </w:r>
-      <w:r>
-        <w:t>s</w:t>
-      </w:r>
-      <w:r>
-        <w:t xml:space="preserve"> during the </w:t>
-      </w:r>
-      <w:r>
-        <w:t xml:space="preserve">descent, </w:t>
-      </w:r>
-      <w:r>
-        <w:t>bottom</w:t>
-      </w:r>
-      <w:r>
-        <w:t xml:space="preserve"> and ascent phases</w:t>
-      </w:r>
-      <w:r>
-        <w:t xml:space="preserve"> of </w:t>
-      </w:r>
-      <w:r>
-        <w:t>trawling</w:t>
-      </w:r>
-      <w:r>
-        <w:t>, as well as the transition periods between each</w:t>
-      </w:r>
-      <w:r>
-        <w:t xml:space="preserve"> phase.</w:t>
+        <w:t>A piecewise linear model with smoothed transitions was used to model the tilt angles during the descent, bottom and ascent phases of trawling, as well as the transition periods between each phase.</w:t>
       </w:r>
     </w:p>
     <w:p>
@@ -232,16 +191,7 @@
         </w:rPr>
       </w:pPr>
       <w:r>
-        <w:t>T</w:t>
-      </w:r>
-      <w:r>
-        <w:t>he touch down</w:t>
-      </w:r>
-      <w:r>
-        <w:t xml:space="preserve"> event</w:t>
-      </w:r>
-      <w:r>
-        <w:t xml:space="preserve"> </w:t>
+        <w:t xml:space="preserve">The touch down event </w:t>
       </w:r>
       <m:oMath>
         <m:sSub>
@@ -272,34 +222,15 @@
         </m:sSub>
       </m:oMath>
       <w:r>
-        <w:t xml:space="preserve"> designate</w:t>
-      </w:r>
-      <w:r>
-        <w:t>s</w:t>
-      </w:r>
-      <w:r>
-        <w:t xml:space="preserve"> the time </w:t>
-      </w:r>
-      <w:r>
-        <w:t xml:space="preserve">which </w:t>
-      </w:r>
-      <w:r>
-        <w:t>separat</w:t>
-      </w:r>
-      <w:r>
-        <w:t>es</w:t>
-      </w:r>
-      <w:r>
-        <w:t xml:space="preserve"> the descent and trawling phase and</w:t>
-      </w:r>
-      <w:r>
-        <w:t xml:space="preserve"> </w:t>
-      </w:r>
-      <w:r>
-        <w:t>the lift off</w:t>
-      </w:r>
-      <w:r>
-        <w:t xml:space="preserve"> event </w:t>
+        <w:t xml:space="preserve"> designates the </w:t>
+      </w:r>
+      <w:proofErr w:type="gramStart"/>
+      <w:r>
+        <w:t>time which separates the descent</w:t>
+      </w:r>
+      <w:proofErr w:type="gramEnd"/>
+      <w:r>
+        <w:t xml:space="preserve"> and trawling phase and the lift off event </w:t>
       </w:r>
       <m:oMath>
         <m:sSub>
@@ -333,13 +264,7 @@
         <w:t xml:space="preserve"> </w:t>
       </w:r>
       <w:r>
-        <w:t>designate</w:t>
-      </w:r>
-      <w:r>
-        <w:t>s</w:t>
-      </w:r>
-      <w:r>
-        <w:t xml:space="preserve"> the time separating the trawling and ascent phase.</w:t>
+        <w:t>designates the time separating the trawling and ascent phase.</w:t>
       </w:r>
     </w:p>
     <w:p>
@@ -375,19 +300,7 @@
         <w:rPr>
           <w:rFonts w:eastAsiaTheme="minorEastAsia"/>
         </w:rPr>
-        <w:t xml:space="preserve">allow for </w:t>
-      </w:r>
-      <w:r>
-        <w:rPr>
-          <w:rFonts w:eastAsiaTheme="minorEastAsia"/>
-        </w:rPr>
-        <w:t xml:space="preserve">gradual </w:t>
-      </w:r>
-      <w:r>
-        <w:rPr>
-          <w:rFonts w:eastAsiaTheme="minorEastAsia"/>
-        </w:rPr>
-        <w:t xml:space="preserve">transitions between each phase by defining </w:t>
+        <w:t xml:space="preserve">allow for gradual transitions between each phase by defining </w:t>
       </w:r>
       <w:r>
         <w:rPr>
@@ -669,25 +582,7 @@
         </w:numPr>
       </w:pPr>
       <w:r>
-        <w:t xml:space="preserve">We define a </w:t>
-      </w:r>
-      <w:r>
-        <w:t xml:space="preserve">linear-quadratic-linear </w:t>
-      </w:r>
-      <w:r>
-        <w:t xml:space="preserve">kernel </w:t>
-      </w:r>
-      <w:r>
-        <w:t>function</w:t>
-      </w:r>
-      <w:r>
-        <w:t xml:space="preserve"> </w:t>
-      </w:r>
-      <w:r>
-        <w:t>as</w:t>
-      </w:r>
-      <w:r>
-        <w:t>:</w:t>
+        <w:t>We define a linear-quadratic-linear kernel function as:</w:t>
       </w:r>
     </w:p>
     <w:p>
@@ -894,19 +789,7 @@
         <w:rPr>
           <w:rFonts w:eastAsiaTheme="minorEastAsia"/>
         </w:rPr>
-        <w:t xml:space="preserve">, then becomes linear </w:t>
-      </w:r>
-      <w:r>
-        <w:rPr>
-          <w:rFonts w:eastAsiaTheme="minorEastAsia"/>
-        </w:rPr>
-        <w:t xml:space="preserve">again </w:t>
-      </w:r>
-      <w:r>
-        <w:rPr>
-          <w:rFonts w:eastAsiaTheme="minorEastAsia"/>
-        </w:rPr>
-        <w:t xml:space="preserve">for </w:t>
+        <w:t xml:space="preserve">, then becomes linear again for </w:t>
       </w:r>
       <m:oMath>
         <m:r>
@@ -938,13 +821,7 @@
         <w:t>I</w:t>
       </w:r>
       <w:r>
-        <w:t xml:space="preserve">t </w:t>
-      </w:r>
-      <w:r>
-        <w:t xml:space="preserve">also </w:t>
-      </w:r>
-      <w:r>
-        <w:t xml:space="preserve">has smooth first-order derivatives at its transition points, </w:t>
+        <w:t xml:space="preserve">t also has smooth first-order derivatives at its transition points, </w:t>
       </w:r>
       <m:oMath>
         <m:r>
@@ -1030,17 +907,13 @@
     <w:p/>
     <w:p>
       <w:r>
-        <w:t>We then allow for gradual transitions to occur over time interval</w:t>
-      </w:r>
-      <w:r>
-        <w:t>s</w:t>
-      </w:r>
-      <w:r>
-        <w:t xml:space="preserve"> centered on these </w:t>
-      </w:r>
-      <w:r>
-        <w:t xml:space="preserve"> </w:t>
-      </w:r>
+        <w:t xml:space="preserve">We then allow for gradual transitions to occur over time intervals centered on </w:t>
+      </w:r>
+      <w:proofErr w:type="gramStart"/>
+      <w:r>
+        <w:t xml:space="preserve">these  </w:t>
+      </w:r>
+      <w:proofErr w:type="gramEnd"/>
       <m:oMath>
         <m:sSub>
           <m:sSubPr>
@@ -1073,13 +946,7 @@
         <w:rPr>
           <w:rFonts w:eastAsiaTheme="minorEastAsia"/>
         </w:rPr>
-        <w:t xml:space="preserve"> for the </w:t>
-      </w:r>
-      <w:r>
-        <w:rPr>
-          <w:rFonts w:eastAsiaTheme="minorEastAsia"/>
-        </w:rPr>
-        <w:t xml:space="preserve">touch down and </w:t>
+        <w:t xml:space="preserve"> for the touch down and </w:t>
       </w:r>
       <m:oMath>
         <m:sSub>
@@ -1113,19 +980,7 @@
         <w:rPr>
           <w:rFonts w:eastAsiaTheme="minorEastAsia"/>
         </w:rPr>
-        <w:t xml:space="preserve"> for the lift off. This leads to a set of four transition times</w:t>
-      </w:r>
-      <w:r>
-        <w:rPr>
-          <w:rFonts w:eastAsiaTheme="minorEastAsia"/>
-        </w:rPr>
-        <w:t>:</w:t>
-      </w:r>
-      <w:r>
-        <w:rPr>
-          <w:rFonts w:eastAsiaTheme="minorEastAsia"/>
-        </w:rPr>
-        <w:t xml:space="preserve"> </w:t>
+        <w:t xml:space="preserve"> for the lift off. This leads to a set of four transition times: </w:t>
       </w:r>
       <m:oMath>
         <m:sSub>
@@ -1297,19 +1152,7 @@
         <w:rPr>
           <w:rFonts w:eastAsiaTheme="minorEastAsia"/>
         </w:rPr>
-        <w:t xml:space="preserve"> for the touch down period</w:t>
-      </w:r>
-      <w:r>
-        <w:rPr>
-          <w:rFonts w:eastAsiaTheme="minorEastAsia"/>
-        </w:rPr>
-        <w:t xml:space="preserve">, </w:t>
-      </w:r>
-      <w:r>
-        <w:rPr>
-          <w:rFonts w:eastAsiaTheme="minorEastAsia"/>
-        </w:rPr>
-        <w:t xml:space="preserve">and </w:t>
+        <w:t xml:space="preserve"> for the touch down period, and </w:t>
       </w:r>
       <m:oMath>
         <m:sSub>
@@ -1395,13 +1238,7 @@
         <w:rPr>
           <w:rFonts w:eastAsiaTheme="minorEastAsia"/>
         </w:rPr>
-        <w:t xml:space="preserve"> and</w:t>
-      </w:r>
-      <w:r>
-        <w:rPr>
-          <w:rFonts w:eastAsiaTheme="minorEastAsia"/>
-        </w:rPr>
-        <w:t xml:space="preserve"> </w:t>
+        <w:t xml:space="preserve"> and </w:t>
       </w:r>
       <m:oMath>
         <m:sSub>
@@ -1487,13 +1324,7 @@
         <w:rPr>
           <w:rFonts w:eastAsiaTheme="minorEastAsia"/>
         </w:rPr>
-        <w:t xml:space="preserve"> for the lift off period.</w:t>
-      </w:r>
-      <w:r>
-        <w:rPr>
-          <w:rFonts w:eastAsiaTheme="minorEastAsia"/>
-        </w:rPr>
-        <w:t xml:space="preserve"> </w:t>
+        <w:t xml:space="preserve"> for the lift off period. </w:t>
       </w:r>
     </w:p>
     <w:p>
@@ -1931,17 +1762,19 @@
           </m:den>
         </m:f>
       </m:oMath>
+      <w:proofErr w:type="gramStart"/>
       <w:r>
         <w:rPr>
           <w:rFonts w:eastAsiaTheme="minorEastAsia"/>
         </w:rPr>
-        <w:t xml:space="preserve"> </w:t>
-      </w:r>
+        <w:t xml:space="preserve"> ,</w:t>
+      </w:r>
+      <w:proofErr w:type="gramEnd"/>
       <w:r>
         <w:rPr>
           <w:rFonts w:eastAsiaTheme="minorEastAsia"/>
         </w:rPr>
-        <w:t xml:space="preserve">, the transition to the ascent phase for </w:t>
+        <w:t xml:space="preserve"> the transition to the ascent phase for </w:t>
       </w:r>
       <m:oMath>
         <m:sSub>
@@ -2233,11 +2066,11 @@
         <w:tblLook w:val="04A0" w:firstRow="1" w:lastRow="0" w:firstColumn="1" w:lastColumn="0" w:noHBand="0" w:noVBand="1"/>
       </w:tblPr>
       <w:tblGrid>
-        <w:gridCol w:w="1342"/>
-        <w:gridCol w:w="1678"/>
-        <w:gridCol w:w="2493"/>
+        <w:gridCol w:w="1345"/>
+        <w:gridCol w:w="1710"/>
+        <w:gridCol w:w="2555"/>
         <w:gridCol w:w="1012"/>
-        <w:gridCol w:w="2825"/>
+        <w:gridCol w:w="2875"/>
       </w:tblGrid>
       <w:tr>
         <w:tc>
@@ -3138,8 +2971,13 @@
             <w:tcW w:w="1345" w:type="dxa"/>
           </w:tcPr>
           <w:p>
+            <w:proofErr w:type="spellStart"/>
             <w:r>
-              <w:t xml:space="preserve">Liftoff </w:t>
+              <w:t>Liftoff</w:t>
+            </w:r>
+            <w:proofErr w:type="spellEnd"/>
+            <w:r>
+              <w:t xml:space="preserve"> </w:t>
             </w:r>
           </w:p>
         </w:tc>
@@ -3494,8 +3332,6 @@
           <w:lang w:val="en-US"/>
         </w:rPr>
       </w:pPr>
-      <w:bookmarkStart w:id="0" w:name="_GoBack"/>
-      <w:bookmarkEnd w:id="0"/>
     </w:p>
     <w:sectPr>
       <w:pgSz w:w="12240" w:h="15840"/>
@@ -3508,8 +3344,8 @@
 </file>
 
 <file path=word/numbering.xml><?xml version="1.0" encoding="utf-8"?>
-<w:numbering xmlns:wpc="http://schemas.microsoft.com/office/word/2010/wordprocessingCanvas" xmlns:cx="http://schemas.microsoft.com/office/drawing/2014/chartex" xmlns:cx1="http://schemas.microsoft.com/office/drawing/2015/9/8/chartex" xmlns:mc="http://schemas.openxmlformats.org/markup-compatibility/2006" xmlns:o="urn:schemas-microsoft-com:office:office" xmlns:r="http://schemas.openxmlformats.org/officeDocument/2006/relationships" xmlns:m="http://schemas.openxmlformats.org/officeDocument/2006/math" xmlns:v="urn:schemas-microsoft-com:vml" xmlns:wp14="http://schemas.microsoft.com/office/word/2010/wordprocessingDrawing" xmlns:wp="http://schemas.openxmlformats.org/drawingml/2006/wordprocessingDrawing" xmlns:w10="urn:schemas-microsoft-com:office:word" xmlns:w="http://schemas.openxmlformats.org/wordprocessingml/2006/main" xmlns:w14="http://schemas.microsoft.com/office/word/2010/wordml" xmlns:w15="http://schemas.microsoft.com/office/word/2012/wordml" xmlns:w16se="http://schemas.microsoft.com/office/word/2015/wordml/symex" xmlns:wpg="http://schemas.microsoft.com/office/word/2010/wordprocessingGroup" xmlns:wpi="http://schemas.microsoft.com/office/word/2010/wordprocessingInk" xmlns:wne="http://schemas.microsoft.com/office/word/2006/wordml" xmlns:wps="http://schemas.microsoft.com/office/word/2010/wordprocessingShape" mc:Ignorable="w14 w15 w16se wp14">
-  <w:abstractNum w:abstractNumId="0" w15:restartNumberingAfterBreak="0">
+<w:numbering xmlns:wpc="http://schemas.microsoft.com/office/word/2010/wordprocessingCanvas" xmlns:mo="http://schemas.microsoft.com/office/mac/office/2008/main" xmlns:mc="http://schemas.openxmlformats.org/markup-compatibility/2006" xmlns:mv="urn:schemas-microsoft-com:mac:vml" xmlns:o="urn:schemas-microsoft-com:office:office" xmlns:r="http://schemas.openxmlformats.org/officeDocument/2006/relationships" xmlns:m="http://schemas.openxmlformats.org/officeDocument/2006/math" xmlns:v="urn:schemas-microsoft-com:vml" xmlns:wp14="http://schemas.microsoft.com/office/word/2010/wordprocessingDrawing" xmlns:wp="http://schemas.openxmlformats.org/drawingml/2006/wordprocessingDrawing" xmlns:w10="urn:schemas-microsoft-com:office:word" xmlns:w="http://schemas.openxmlformats.org/wordprocessingml/2006/main" xmlns:w14="http://schemas.microsoft.com/office/word/2010/wordml" xmlns:wpg="http://schemas.microsoft.com/office/word/2010/wordprocessingGroup" xmlns:wpi="http://schemas.microsoft.com/office/word/2010/wordprocessingInk" xmlns:wne="http://schemas.microsoft.com/office/word/2006/wordml" xmlns:wps="http://schemas.microsoft.com/office/word/2010/wordprocessingShape" mc:Ignorable="w14 wp14">
+  <w:abstractNum w:abstractNumId="0">
     <w:nsid w:val="008109AE"/>
     <w:multiLevelType w:val="hybridMultilevel"/>
     <w:tmpl w:val="EF505C78"/>
@@ -3622,7 +3458,7 @@
       </w:rPr>
     </w:lvl>
   </w:abstractNum>
-  <w:abstractNum w:abstractNumId="1" w15:restartNumberingAfterBreak="0">
+  <w:abstractNum w:abstractNumId="1">
     <w:nsid w:val="4BE00A38"/>
     <w:multiLevelType w:val="hybridMultilevel"/>
     <w:tmpl w:val="8DAEBE4E"/>
@@ -3735,7 +3571,7 @@
       </w:rPr>
     </w:lvl>
   </w:abstractNum>
-  <w:abstractNum w:abstractNumId="2" w15:restartNumberingAfterBreak="0">
+  <w:abstractNum w:abstractNumId="2">
     <w:nsid w:val="69280337"/>
     <w:multiLevelType w:val="hybridMultilevel"/>
     <w:tmpl w:val="F00EE040"/>
@@ -3848,7 +3684,7 @@
       </w:rPr>
     </w:lvl>
   </w:abstractNum>
-  <w:abstractNum w:abstractNumId="3" w15:restartNumberingAfterBreak="0">
+  <w:abstractNum w:abstractNumId="3">
     <w:nsid w:val="6B863E4D"/>
     <w:multiLevelType w:val="hybridMultilevel"/>
     <w:tmpl w:val="C3123CD4"/>
@@ -3977,7 +3813,7 @@
 </file>
 
 <file path=word/styles.xml><?xml version="1.0" encoding="utf-8"?>
-<w:styles xmlns:mc="http://schemas.openxmlformats.org/markup-compatibility/2006" xmlns:r="http://schemas.openxmlformats.org/officeDocument/2006/relationships" xmlns:w="http://schemas.openxmlformats.org/wordprocessingml/2006/main" xmlns:w14="http://schemas.microsoft.com/office/word/2010/wordml" xmlns:w15="http://schemas.microsoft.com/office/word/2012/wordml" xmlns:w16se="http://schemas.microsoft.com/office/word/2015/wordml/symex" mc:Ignorable="w14 w15 w16se">
+<w:styles xmlns:mc="http://schemas.openxmlformats.org/markup-compatibility/2006" xmlns:r="http://schemas.openxmlformats.org/officeDocument/2006/relationships" xmlns:w="http://schemas.openxmlformats.org/wordprocessingml/2006/main" xmlns:w14="http://schemas.microsoft.com/office/word/2010/wordml" mc:Ignorable="w14">
   <w:docDefaults>
     <w:rPrDefault>
       <w:rPr>
@@ -3993,378 +3829,153 @@
       </w:pPr>
     </w:pPrDefault>
   </w:docDefaults>
-  <w:latentStyles w:defLockedState="0" w:defUIPriority="99" w:defSemiHidden="0" w:defUnhideWhenUsed="0" w:defQFormat="0" w:count="371">
-    <w:lsdException w:name="Normal" w:uiPriority="0" w:qFormat="1"/>
-    <w:lsdException w:name="heading 1" w:uiPriority="9" w:qFormat="1"/>
-    <w:lsdException w:name="heading 2" w:semiHidden="1" w:uiPriority="9" w:unhideWhenUsed="1" w:qFormat="1"/>
-    <w:lsdException w:name="heading 3" w:semiHidden="1" w:uiPriority="9" w:unhideWhenUsed="1" w:qFormat="1"/>
-    <w:lsdException w:name="heading 4" w:semiHidden="1" w:uiPriority="9" w:unhideWhenUsed="1" w:qFormat="1"/>
-    <w:lsdException w:name="heading 5" w:semiHidden="1" w:uiPriority="9" w:unhideWhenUsed="1" w:qFormat="1"/>
-    <w:lsdException w:name="heading 6" w:semiHidden="1" w:uiPriority="9" w:unhideWhenUsed="1" w:qFormat="1"/>
-    <w:lsdException w:name="heading 7" w:semiHidden="1" w:uiPriority="9" w:unhideWhenUsed="1" w:qFormat="1"/>
-    <w:lsdException w:name="heading 8" w:semiHidden="1" w:uiPriority="9" w:unhideWhenUsed="1" w:qFormat="1"/>
-    <w:lsdException w:name="heading 9" w:semiHidden="1" w:uiPriority="9" w:unhideWhenUsed="1" w:qFormat="1"/>
-    <w:lsdException w:name="index 1" w:semiHidden="1" w:unhideWhenUsed="1"/>
-    <w:lsdException w:name="index 2" w:semiHidden="1" w:unhideWhenUsed="1"/>
-    <w:lsdException w:name="index 3" w:semiHidden="1" w:unhideWhenUsed="1"/>
-    <w:lsdException w:name="index 4" w:semiHidden="1" w:unhideWhenUsed="1"/>
-    <w:lsdException w:name="index 5" w:semiHidden="1" w:unhideWhenUsed="1"/>
-    <w:lsdException w:name="index 6" w:semiHidden="1" w:unhideWhenUsed="1"/>
-    <w:lsdException w:name="index 7" w:semiHidden="1" w:unhideWhenUsed="1"/>
-    <w:lsdException w:name="index 8" w:semiHidden="1" w:unhideWhenUsed="1"/>
-    <w:lsdException w:name="index 9" w:semiHidden="1" w:unhideWhenUsed="1"/>
-    <w:lsdException w:name="toc 1" w:semiHidden="1" w:uiPriority="39" w:unhideWhenUsed="1"/>
-    <w:lsdException w:name="toc 2" w:semiHidden="1" w:uiPriority="39" w:unhideWhenUsed="1"/>
-    <w:lsdException w:name="toc 3" w:semiHidden="1" w:uiPriority="39" w:unhideWhenUsed="1"/>
-    <w:lsdException w:name="toc 4" w:semiHidden="1" w:uiPriority="39" w:unhideWhenUsed="1"/>
-    <w:lsdException w:name="toc 5" w:semiHidden="1" w:uiPriority="39" w:unhideWhenUsed="1"/>
-    <w:lsdException w:name="toc 6" w:semiHidden="1" w:uiPriority="39" w:unhideWhenUsed="1"/>
-    <w:lsdException w:name="toc 7" w:semiHidden="1" w:uiPriority="39" w:unhideWhenUsed="1"/>
-    <w:lsdException w:name="toc 8" w:semiHidden="1" w:uiPriority="39" w:unhideWhenUsed="1"/>
-    <w:lsdException w:name="toc 9" w:semiHidden="1" w:uiPriority="39" w:unhideWhenUsed="1"/>
-    <w:lsdException w:name="Normal Indent" w:semiHidden="1" w:unhideWhenUsed="1"/>
-    <w:lsdException w:name="footnote text" w:semiHidden="1" w:unhideWhenUsed="1"/>
-    <w:lsdException w:name="annotation text" w:semiHidden="1" w:unhideWhenUsed="1"/>
-    <w:lsdException w:name="header" w:semiHidden="1" w:unhideWhenUsed="1"/>
-    <w:lsdException w:name="footer" w:semiHidden="1" w:unhideWhenUsed="1"/>
-    <w:lsdException w:name="index heading" w:semiHidden="1" w:unhideWhenUsed="1"/>
-    <w:lsdException w:name="caption" w:semiHidden="1" w:uiPriority="35" w:unhideWhenUsed="1" w:qFormat="1"/>
-    <w:lsdException w:name="table of figures" w:semiHidden="1" w:unhideWhenUsed="1"/>
-    <w:lsdException w:name="envelope address" w:semiHidden="1" w:unhideWhenUsed="1"/>
-    <w:lsdException w:name="envelope return" w:semiHidden="1" w:unhideWhenUsed="1"/>
-    <w:lsdException w:name="footnote reference" w:semiHidden="1" w:unhideWhenUsed="1"/>
-    <w:lsdException w:name="annotation reference" w:semiHidden="1" w:unhideWhenUsed="1"/>
-    <w:lsdException w:name="line number" w:semiHidden="1" w:unhideWhenUsed="1"/>
-    <w:lsdException w:name="page number" w:semiHidden="1" w:unhideWhenUsed="1"/>
-    <w:lsdException w:name="endnote reference" w:semiHidden="1" w:unhideWhenUsed="1"/>
-    <w:lsdException w:name="endnote text" w:semiHidden="1" w:unhideWhenUsed="1"/>
-    <w:lsdException w:name="table of authorities" w:semiHidden="1" w:unhideWhenUsed="1"/>
-    <w:lsdException w:name="macro" w:semiHidden="1" w:unhideWhenUsed="1"/>
-    <w:lsdException w:name="toa heading" w:semiHidden="1" w:unhideWhenUsed="1"/>
-    <w:lsdException w:name="List" w:semiHidden="1" w:unhideWhenUsed="1"/>
-    <w:lsdException w:name="List Bullet" w:semiHidden="1" w:unhideWhenUsed="1"/>
-    <w:lsdException w:name="List Number" w:semiHidden="1" w:unhideWhenUsed="1"/>
-    <w:lsdException w:name="List 2" w:semiHidden="1" w:unhideWhenUsed="1"/>
-    <w:lsdException w:name="List 3" w:semiHidden="1" w:unhideWhenUsed="1"/>
-    <w:lsdException w:name="List 4" w:semiHidden="1" w:unhideWhenUsed="1"/>
-    <w:lsdException w:name="List 5" w:semiHidden="1" w:unhideWhenUsed="1"/>
-    <w:lsdException w:name="List Bullet 2" w:semiHidden="1" w:unhideWhenUsed="1"/>
-    <w:lsdException w:name="List Bullet 3" w:semiHidden="1" w:unhideWhenUsed="1"/>
-    <w:lsdException w:name="List Bullet 4" w:semiHidden="1" w:unhideWhenUsed="1"/>
-    <w:lsdException w:name="List Bullet 5" w:semiHidden="1" w:unhideWhenUsed="1"/>
-    <w:lsdException w:name="List Number 2" w:semiHidden="1" w:unhideWhenUsed="1"/>
-    <w:lsdException w:name="List Number 3" w:semiHidden="1" w:unhideWhenUsed="1"/>
-    <w:lsdException w:name="List Number 4" w:semiHidden="1" w:unhideWhenUsed="1"/>
-    <w:lsdException w:name="List Number 5" w:semiHidden="1" w:unhideWhenUsed="1"/>
-    <w:lsdException w:name="Title" w:uiPriority="10" w:qFormat="1"/>
-    <w:lsdException w:name="Closing" w:semiHidden="1" w:unhideWhenUsed="1"/>
-    <w:lsdException w:name="Signature" w:semiHidden="1" w:unhideWhenUsed="1"/>
-    <w:lsdException w:name="Default Paragraph Font" w:semiHidden="1" w:uiPriority="1" w:unhideWhenUsed="1"/>
-    <w:lsdException w:name="Body Text" w:semiHidden="1" w:unhideWhenUsed="1"/>
-    <w:lsdException w:name="Body Text Indent" w:semiHidden="1" w:unhideWhenUsed="1"/>
-    <w:lsdException w:name="List Continue" w:semiHidden="1" w:unhideWhenUsed="1"/>
-    <w:lsdException w:name="List Continue 2" w:semiHidden="1" w:unhideWhenUsed="1"/>
-    <w:lsdException w:name="List Continue 3" w:semiHidden="1" w:unhideWhenUsed="1"/>
-    <w:lsdException w:name="List Continue 4" w:semiHidden="1" w:unhideWhenUsed="1"/>
-    <w:lsdException w:name="List Continue 5" w:semiHidden="1" w:unhideWhenUsed="1"/>
-    <w:lsdException w:name="Message Header" w:semiHidden="1" w:unhideWhenUsed="1"/>
-    <w:lsdException w:name="Subtitle" w:uiPriority="11" w:qFormat="1"/>
-    <w:lsdException w:name="Salutation" w:semiHidden="1" w:unhideWhenUsed="1"/>
-    <w:lsdException w:name="Date" w:semiHidden="1" w:unhideWhenUsed="1"/>
-    <w:lsdException w:name="Body Text First Indent" w:semiHidden="1" w:unhideWhenUsed="1"/>
-    <w:lsdException w:name="Body Text First Indent 2" w:semiHidden="1" w:unhideWhenUsed="1"/>
-    <w:lsdException w:name="Note Heading" w:semiHidden="1" w:unhideWhenUsed="1"/>
-    <w:lsdException w:name="Body Text 2" w:semiHidden="1" w:unhideWhenUsed="1"/>
-    <w:lsdException w:name="Body Text 3" w:semiHidden="1" w:unhideWhenUsed="1"/>
-    <w:lsdException w:name="Body Text Indent 2" w:semiHidden="1" w:unhideWhenUsed="1"/>
-    <w:lsdException w:name="Body Text Indent 3" w:semiHidden="1" w:unhideWhenUsed="1"/>
-    <w:lsdException w:name="Block Text" w:semiHidden="1" w:unhideWhenUsed="1"/>
-    <w:lsdException w:name="Hyperlink" w:semiHidden="1" w:unhideWhenUsed="1"/>
-    <w:lsdException w:name="FollowedHyperlink" w:semiHidden="1" w:unhideWhenUsed="1"/>
-    <w:lsdException w:name="Strong" w:uiPriority="22" w:qFormat="1"/>
-    <w:lsdException w:name="Emphasis" w:uiPriority="20" w:qFormat="1"/>
-    <w:lsdException w:name="Document Map" w:semiHidden="1" w:unhideWhenUsed="1"/>
-    <w:lsdException w:name="Plain Text" w:semiHidden="1" w:unhideWhenUsed="1"/>
-    <w:lsdException w:name="E-mail Signature" w:semiHidden="1" w:unhideWhenUsed="1"/>
-    <w:lsdException w:name="HTML Top of Form" w:semiHidden="1" w:unhideWhenUsed="1"/>
-    <w:lsdException w:name="HTML Bottom of Form" w:semiHidden="1" w:unhideWhenUsed="1"/>
-    <w:lsdException w:name="Normal (Web)" w:semiHidden="1" w:unhideWhenUsed="1"/>
-    <w:lsdException w:name="HTML Acronym" w:semiHidden="1" w:unhideWhenUsed="1"/>
-    <w:lsdException w:name="HTML Address" w:semiHidden="1" w:unhideWhenUsed="1"/>
-    <w:lsdException w:name="HTML Cite" w:semiHidden="1" w:unhideWhenUsed="1"/>
-    <w:lsdException w:name="HTML Code" w:semiHidden="1" w:unhideWhenUsed="1"/>
-    <w:lsdException w:name="HTML Definition" w:semiHidden="1" w:unhideWhenUsed="1"/>
-    <w:lsdException w:name="HTML Keyboard" w:semiHidden="1" w:unhideWhenUsed="1"/>
-    <w:lsdException w:name="HTML Preformatted" w:semiHidden="1" w:unhideWhenUsed="1"/>
-    <w:lsdException w:name="HTML Sample" w:semiHidden="1" w:unhideWhenUsed="1"/>
-    <w:lsdException w:name="HTML Typewriter" w:semiHidden="1" w:unhideWhenUsed="1"/>
-    <w:lsdException w:name="HTML Variable" w:semiHidden="1" w:unhideWhenUsed="1"/>
-    <w:lsdException w:name="Normal Table" w:semiHidden="1" w:unhideWhenUsed="1"/>
-    <w:lsdException w:name="annotation subject" w:semiHidden="1" w:unhideWhenUsed="1"/>
-    <w:lsdException w:name="No List" w:semiHidden="1" w:unhideWhenUsed="1"/>
-    <w:lsdException w:name="Outline List 1" w:semiHidden="1" w:unhideWhenUsed="1"/>
-    <w:lsdException w:name="Outline List 2" w:semiHidden="1" w:unhideWhenUsed="1"/>
-    <w:lsdException w:name="Outline List 3" w:semiHidden="1" w:unhideWhenUsed="1"/>
-    <w:lsdException w:name="Table Simple 1" w:semiHidden="1" w:unhideWhenUsed="1"/>
-    <w:lsdException w:name="Table Simple 2" w:semiHidden="1" w:unhideWhenUsed="1"/>
-    <w:lsdException w:name="Table Simple 3" w:semiHidden="1" w:unhideWhenUsed="1"/>
-    <w:lsdException w:name="Table Classic 1" w:semiHidden="1" w:unhideWhenUsed="1"/>
-    <w:lsdException w:name="Table Classic 2" w:semiHidden="1" w:unhideWhenUsed="1"/>
-    <w:lsdException w:name="Table Classic 3" w:semiHidden="1" w:unhideWhenUsed="1"/>
-    <w:lsdException w:name="Table Classic 4" w:semiHidden="1" w:unhideWhenUsed="1"/>
-    <w:lsdException w:name="Table Colorful 1" w:semiHidden="1" w:unhideWhenUsed="1"/>
-    <w:lsdException w:name="Table Colorful 2" w:semiHidden="1" w:unhideWhenUsed="1"/>
-    <w:lsdException w:name="Table Colorful 3" w:semiHidden="1" w:unhideWhenUsed="1"/>
-    <w:lsdException w:name="Table Columns 1" w:semiHidden="1" w:unhideWhenUsed="1"/>
-    <w:lsdException w:name="Table Columns 2" w:semiHidden="1" w:unhideWhenUsed="1"/>
-    <w:lsdException w:name="Table Columns 3" w:semiHidden="1" w:unhideWhenUsed="1"/>
-    <w:lsdException w:name="Table Columns 4" w:semiHidden="1" w:unhideWhenUsed="1"/>
-    <w:lsdException w:name="Table Columns 5" w:semiHidden="1" w:unhideWhenUsed="1"/>
-    <w:lsdException w:name="Table Grid 1" w:semiHidden="1" w:unhideWhenUsed="1"/>
-    <w:lsdException w:name="Table Grid 2" w:semiHidden="1" w:unhideWhenUsed="1"/>
-    <w:lsdException w:name="Table Grid 3" w:semiHidden="1" w:unhideWhenUsed="1"/>
-    <w:lsdException w:name="Table Grid 4" w:semiHidden="1" w:unhideWhenUsed="1"/>
-    <w:lsdException w:name="Table Grid 5" w:semiHidden="1" w:unhideWhenUsed="1"/>
-    <w:lsdException w:name="Table Grid 6" w:semiHidden="1" w:unhideWhenUsed="1"/>
-    <w:lsdException w:name="Table Grid 7" w:semiHidden="1" w:unhideWhenUsed="1"/>
-    <w:lsdException w:name="Table Grid 8" w:semiHidden="1" w:unhideWhenUsed="1"/>
-    <w:lsdException w:name="Table List 1" w:semiHidden="1" w:unhideWhenUsed="1"/>
-    <w:lsdException w:name="Table List 2" w:semiHidden="1" w:unhideWhenUsed="1"/>
-    <w:lsdException w:name="Table List 3" w:semiHidden="1" w:unhideWhenUsed="1"/>
-    <w:lsdException w:name="Table List 4" w:semiHidden="1" w:unhideWhenUsed="1"/>
-    <w:lsdException w:name="Table List 5" w:semiHidden="1" w:unhideWhenUsed="1"/>
-    <w:lsdException w:name="Table List 6" w:semiHidden="1" w:unhideWhenUsed="1"/>
-    <w:lsdException w:name="Table List 7" w:semiHidden="1" w:unhideWhenUsed="1"/>
-    <w:lsdException w:name="Table List 8" w:semiHidden="1" w:unhideWhenUsed="1"/>
-    <w:lsdException w:name="Table 3D effects 1" w:semiHidden="1" w:unhideWhenUsed="1"/>
-    <w:lsdException w:name="Table 3D effects 2" w:semiHidden="1" w:unhideWhenUsed="1"/>
-    <w:lsdException w:name="Table 3D effects 3" w:semiHidden="1" w:unhideWhenUsed="1"/>
-    <w:lsdException w:name="Table Contemporary" w:semiHidden="1" w:unhideWhenUsed="1"/>
-    <w:lsdException w:name="Table Elegant" w:semiHidden="1" w:unhideWhenUsed="1"/>
-    <w:lsdException w:name="Table Professional" w:semiHidden="1" w:unhideWhenUsed="1"/>
-    <w:lsdException w:name="Table Subtle 1" w:semiHidden="1" w:unhideWhenUsed="1"/>
-    <w:lsdException w:name="Table Subtle 2" w:semiHidden="1" w:unhideWhenUsed="1"/>
-    <w:lsdException w:name="Table Web 1" w:semiHidden="1" w:unhideWhenUsed="1"/>
-    <w:lsdException w:name="Table Web 2" w:semiHidden="1" w:unhideWhenUsed="1"/>
-    <w:lsdException w:name="Table Web 3" w:semiHidden="1" w:unhideWhenUsed="1"/>
-    <w:lsdException w:name="Balloon Text" w:semiHidden="1" w:unhideWhenUsed="1"/>
-    <w:lsdException w:name="Table Grid" w:uiPriority="39"/>
-    <w:lsdException w:name="Table Theme" w:semiHidden="1" w:unhideWhenUsed="1"/>
-    <w:lsdException w:name="Placeholder Text" w:semiHidden="1"/>
-    <w:lsdException w:name="No Spacing" w:uiPriority="1" w:qFormat="1"/>
-    <w:lsdException w:name="Light Shading" w:uiPriority="60"/>
-    <w:lsdException w:name="Light List" w:uiPriority="61"/>
-    <w:lsdException w:name="Light Grid" w:uiPriority="62"/>
-    <w:lsdException w:name="Medium Shading 1" w:uiPriority="63"/>
-    <w:lsdException w:name="Medium Shading 2" w:uiPriority="64"/>
-    <w:lsdException w:name="Medium List 1" w:uiPriority="65"/>
-    <w:lsdException w:name="Medium List 2" w:uiPriority="66"/>
-    <w:lsdException w:name="Medium Grid 1" w:uiPriority="67"/>
-    <w:lsdException w:name="Medium Grid 2" w:uiPriority="68"/>
-    <w:lsdException w:name="Medium Grid 3" w:uiPriority="69"/>
-    <w:lsdException w:name="Dark List" w:uiPriority="70"/>
-    <w:lsdException w:name="Colorful Shading" w:uiPriority="71"/>
-    <w:lsdException w:name="Colorful List" w:uiPriority="72"/>
-    <w:lsdException w:name="Colorful Grid" w:uiPriority="73"/>
-    <w:lsdException w:name="Light Shading Accent 1" w:uiPriority="60"/>
-    <w:lsdException w:name="Light List Accent 1" w:uiPriority="61"/>
-    <w:lsdException w:name="Light Grid Accent 1" w:uiPriority="62"/>
-    <w:lsdException w:name="Medium Shading 1 Accent 1" w:uiPriority="63"/>
-    <w:lsdException w:name="Medium Shading 2 Accent 1" w:uiPriority="64"/>
-    <w:lsdException w:name="Medium List 1 Accent 1" w:uiPriority="65"/>
-    <w:lsdException w:name="Revision" w:semiHidden="1"/>
-    <w:lsdException w:name="List Paragraph" w:uiPriority="34" w:qFormat="1"/>
-    <w:lsdException w:name="Quote" w:uiPriority="29" w:qFormat="1"/>
-    <w:lsdException w:name="Intense Quote" w:uiPriority="30" w:qFormat="1"/>
-    <w:lsdException w:name="Medium List 2 Accent 1" w:uiPriority="66"/>
-    <w:lsdException w:name="Medium Grid 1 Accent 1" w:uiPriority="67"/>
-    <w:lsdException w:name="Medium Grid 2 Accent 1" w:uiPriority="68"/>
-    <w:lsdException w:name="Medium Grid 3 Accent 1" w:uiPriority="69"/>
-    <w:lsdException w:name="Dark List Accent 1" w:uiPriority="70"/>
-    <w:lsdException w:name="Colorful Shading Accent 1" w:uiPriority="71"/>
-    <w:lsdException w:name="Colorful List Accent 1" w:uiPriority="72"/>
-    <w:lsdException w:name="Colorful Grid Accent 1" w:uiPriority="73"/>
-    <w:lsdException w:name="Light Shading Accent 2" w:uiPriority="60"/>
-    <w:lsdException w:name="Light List Accent 2" w:uiPriority="61"/>
-    <w:lsdException w:name="Light Grid Accent 2" w:uiPriority="62"/>
-    <w:lsdException w:name="Medium Shading 1 Accent 2" w:uiPriority="63"/>
-    <w:lsdException w:name="Medium Shading 2 Accent 2" w:uiPriority="64"/>
-    <w:lsdException w:name="Medium List 1 Accent 2" w:uiPriority="65"/>
-    <w:lsdException w:name="Medium List 2 Accent 2" w:uiPriority="66"/>
-    <w:lsdException w:name="Medium Grid 1 Accent 2" w:uiPriority="67"/>
-    <w:lsdException w:name="Medium Grid 2 Accent 2" w:uiPriority="68"/>
-    <w:lsdException w:name="Medium Grid 3 Accent 2" w:uiPriority="69"/>
-    <w:lsdException w:name="Dark List Accent 2" w:uiPriority="70"/>
-    <w:lsdException w:name="Colorful Shading Accent 2" w:uiPriority="71"/>
-    <w:lsdException w:name="Colorful List Accent 2" w:uiPriority="72"/>
-    <w:lsdException w:name="Colorful Grid Accent 2" w:uiPriority="73"/>
-    <w:lsdException w:name="Light Shading Accent 3" w:uiPriority="60"/>
-    <w:lsdException w:name="Light List Accent 3" w:uiPriority="61"/>
-    <w:lsdException w:name="Light Grid Accent 3" w:uiPriority="62"/>
-    <w:lsdException w:name="Medium Shading 1 Accent 3" w:uiPriority="63"/>
-    <w:lsdException w:name="Medium Shading 2 Accent 3" w:uiPriority="64"/>
-    <w:lsdException w:name="Medium List 1 Accent 3" w:uiPriority="65"/>
-    <w:lsdException w:name="Medium List 2 Accent 3" w:uiPriority="66"/>
-    <w:lsdException w:name="Medium Grid 1 Accent 3" w:uiPriority="67"/>
-    <w:lsdException w:name="Medium Grid 2 Accent 3" w:uiPriority="68"/>
-    <w:lsdException w:name="Medium Grid 3 Accent 3" w:uiPriority="69"/>
-    <w:lsdException w:name="Dark List Accent 3" w:uiPriority="70"/>
-    <w:lsdException w:name="Colorful Shading Accent 3" w:uiPriority="71"/>
-    <w:lsdException w:name="Colorful List Accent 3" w:uiPriority="72"/>
-    <w:lsdException w:name="Colorful Grid Accent 3" w:uiPriority="73"/>
-    <w:lsdException w:name="Light Shading Accent 4" w:uiPriority="60"/>
-    <w:lsdException w:name="Light List Accent 4" w:uiPriority="61"/>
-    <w:lsdException w:name="Light Grid Accent 4" w:uiPriority="62"/>
-    <w:lsdException w:name="Medium Shading 1 Accent 4" w:uiPriority="63"/>
-    <w:lsdException w:name="Medium Shading 2 Accent 4" w:uiPriority="64"/>
-    <w:lsdException w:name="Medium List 1 Accent 4" w:uiPriority="65"/>
-    <w:lsdException w:name="Medium List 2 Accent 4" w:uiPriority="66"/>
-    <w:lsdException w:name="Medium Grid 1 Accent 4" w:uiPriority="67"/>
-    <w:lsdException w:name="Medium Grid 2 Accent 4" w:uiPriority="68"/>
-    <w:lsdException w:name="Medium Grid 3 Accent 4" w:uiPriority="69"/>
-    <w:lsdException w:name="Dark List Accent 4" w:uiPriority="70"/>
-    <w:lsdException w:name="Colorful Shading Accent 4" w:uiPriority="71"/>
-    <w:lsdException w:name="Colorful List Accent 4" w:uiPriority="72"/>
-    <w:lsdException w:name="Colorful Grid Accent 4" w:uiPriority="73"/>
-    <w:lsdException w:name="Light Shading Accent 5" w:uiPriority="60"/>
-    <w:lsdException w:name="Light List Accent 5" w:uiPriority="61"/>
-    <w:lsdException w:name="Light Grid Accent 5" w:uiPriority="62"/>
-    <w:lsdException w:name="Medium Shading 1 Accent 5" w:uiPriority="63"/>
-    <w:lsdException w:name="Medium Shading 2 Accent 5" w:uiPriority="64"/>
-    <w:lsdException w:name="Medium List 1 Accent 5" w:uiPriority="65"/>
-    <w:lsdException w:name="Medium List 2 Accent 5" w:uiPriority="66"/>
-    <w:lsdException w:name="Medium Grid 1 Accent 5" w:uiPriority="67"/>
-    <w:lsdException w:name="Medium Grid 2 Accent 5" w:uiPriority="68"/>
-    <w:lsdException w:name="Medium Grid 3 Accent 5" w:uiPriority="69"/>
-    <w:lsdException w:name="Dark List Accent 5" w:uiPriority="70"/>
-    <w:lsdException w:name="Colorful Shading Accent 5" w:uiPriority="71"/>
-    <w:lsdException w:name="Colorful List Accent 5" w:uiPriority="72"/>
-    <w:lsdException w:name="Colorful Grid Accent 5" w:uiPriority="73"/>
-    <w:lsdException w:name="Light Shading Accent 6" w:uiPriority="60"/>
-    <w:lsdException w:name="Light List Accent 6" w:uiPriority="61"/>
-    <w:lsdException w:name="Light Grid Accent 6" w:uiPriority="62"/>
-    <w:lsdException w:name="Medium Shading 1 Accent 6" w:uiPriority="63"/>
-    <w:lsdException w:name="Medium Shading 2 Accent 6" w:uiPriority="64"/>
-    <w:lsdException w:name="Medium List 1 Accent 6" w:uiPriority="65"/>
-    <w:lsdException w:name="Medium List 2 Accent 6" w:uiPriority="66"/>
-    <w:lsdException w:name="Medium Grid 1 Accent 6" w:uiPriority="67"/>
-    <w:lsdException w:name="Medium Grid 2 Accent 6" w:uiPriority="68"/>
-    <w:lsdException w:name="Medium Grid 3 Accent 6" w:uiPriority="69"/>
-    <w:lsdException w:name="Dark List Accent 6" w:uiPriority="70"/>
-    <w:lsdException w:name="Colorful Shading Accent 6" w:uiPriority="71"/>
-    <w:lsdException w:name="Colorful List Accent 6" w:uiPriority="72"/>
-    <w:lsdException w:name="Colorful Grid Accent 6" w:uiPriority="73"/>
-    <w:lsdException w:name="Subtle Emphasis" w:uiPriority="19" w:qFormat="1"/>
-    <w:lsdException w:name="Intense Emphasis" w:uiPriority="21" w:qFormat="1"/>
-    <w:lsdException w:name="Subtle Reference" w:uiPriority="31" w:qFormat="1"/>
-    <w:lsdException w:name="Intense Reference" w:uiPriority="32" w:qFormat="1"/>
-    <w:lsdException w:name="Book Title" w:uiPriority="33" w:qFormat="1"/>
-    <w:lsdException w:name="Bibliography" w:semiHidden="1" w:uiPriority="37" w:unhideWhenUsed="1"/>
-    <w:lsdException w:name="TOC Heading" w:semiHidden="1" w:uiPriority="39" w:unhideWhenUsed="1" w:qFormat="1"/>
-    <w:lsdException w:name="Plain Table 1" w:uiPriority="41"/>
-    <w:lsdException w:name="Plain Table 2" w:uiPriority="42"/>
-    <w:lsdException w:name="Plain Table 3" w:uiPriority="43"/>
-    <w:lsdException w:name="Plain Table 4" w:uiPriority="44"/>
-    <w:lsdException w:name="Plain Table 5" w:uiPriority="45"/>
-    <w:lsdException w:name="Grid Table Light" w:uiPriority="40"/>
-    <w:lsdException w:name="Grid Table 1 Light" w:uiPriority="46"/>
-    <w:lsdException w:name="Grid Table 2" w:uiPriority="47"/>
-    <w:lsdException w:name="Grid Table 3" w:uiPriority="48"/>
-    <w:lsdException w:name="Grid Table 4" w:uiPriority="49"/>
-    <w:lsdException w:name="Grid Table 5 Dark" w:uiPriority="50"/>
-    <w:lsdException w:name="Grid Table 6 Colorful" w:uiPriority="51"/>
-    <w:lsdException w:name="Grid Table 7 Colorful" w:uiPriority="52"/>
-    <w:lsdException w:name="Grid Table 1 Light Accent 1" w:uiPriority="46"/>
-    <w:lsdException w:name="Grid Table 2 Accent 1" w:uiPriority="47"/>
-    <w:lsdException w:name="Grid Table 3 Accent 1" w:uiPriority="48"/>
-    <w:lsdException w:name="Grid Table 4 Accent 1" w:uiPriority="49"/>
-    <w:lsdException w:name="Grid Table 5 Dark Accent 1" w:uiPriority="50"/>
-    <w:lsdException w:name="Grid Table 6 Colorful Accent 1" w:uiPriority="51"/>
-    <w:lsdException w:name="Grid Table 7 Colorful Accent 1" w:uiPriority="52"/>
-    <w:lsdException w:name="Grid Table 1 Light Accent 2" w:uiPriority="46"/>
-    <w:lsdException w:name="Grid Table 2 Accent 2" w:uiPriority="47"/>
-    <w:lsdException w:name="Grid Table 3 Accent 2" w:uiPriority="48"/>
-    <w:lsdException w:name="Grid Table 4 Accent 2" w:uiPriority="49"/>
-    <w:lsdException w:name="Grid Table 5 Dark Accent 2" w:uiPriority="50"/>
-    <w:lsdException w:name="Grid Table 6 Colorful Accent 2" w:uiPriority="51"/>
-    <w:lsdException w:name="Grid Table 7 Colorful Accent 2" w:uiPriority="52"/>
-    <w:lsdException w:name="Grid Table 1 Light Accent 3" w:uiPriority="46"/>
-    <w:lsdException w:name="Grid Table 2 Accent 3" w:uiPriority="47"/>
-    <w:lsdException w:name="Grid Table 3 Accent 3" w:uiPriority="48"/>
-    <w:lsdException w:name="Grid Table 4 Accent 3" w:uiPriority="49"/>
-    <w:lsdException w:name="Grid Table 5 Dark Accent 3" w:uiPriority="50"/>
-    <w:lsdException w:name="Grid Table 6 Colorful Accent 3" w:uiPriority="51"/>
-    <w:lsdException w:name="Grid Table 7 Colorful Accent 3" w:uiPriority="52"/>
-    <w:lsdException w:name="Grid Table 1 Light Accent 4" w:uiPriority="46"/>
-    <w:lsdException w:name="Grid Table 2 Accent 4" w:uiPriority="47"/>
-    <w:lsdException w:name="Grid Table 3 Accent 4" w:uiPriority="48"/>
-    <w:lsdException w:name="Grid Table 4 Accent 4" w:uiPriority="49"/>
-    <w:lsdException w:name="Grid Table 5 Dark Accent 4" w:uiPriority="50"/>
-    <w:lsdException w:name="Grid Table 6 Colorful Accent 4" w:uiPriority="51"/>
-    <w:lsdException w:name="Grid Table 7 Colorful Accent 4" w:uiPriority="52"/>
-    <w:lsdException w:name="Grid Table 1 Light Accent 5" w:uiPriority="46"/>
-    <w:lsdException w:name="Grid Table 2 Accent 5" w:uiPriority="47"/>
-    <w:lsdException w:name="Grid Table 3 Accent 5" w:uiPriority="48"/>
-    <w:lsdException w:name="Grid Table 4 Accent 5" w:uiPriority="49"/>
-    <w:lsdException w:name="Grid Table 5 Dark Accent 5" w:uiPriority="50"/>
-    <w:lsdException w:name="Grid Table 6 Colorful Accent 5" w:uiPriority="51"/>
-    <w:lsdException w:name="Grid Table 7 Colorful Accent 5" w:uiPriority="52"/>
-    <w:lsdException w:name="Grid Table 1 Light Accent 6" w:uiPriority="46"/>
-    <w:lsdException w:name="Grid Table 2 Accent 6" w:uiPriority="47"/>
-    <w:lsdException w:name="Grid Table 3 Accent 6" w:uiPriority="48"/>
-    <w:lsdException w:name="Grid Table 4 Accent 6" w:uiPriority="49"/>
-    <w:lsdException w:name="Grid Table 5 Dark Accent 6" w:uiPriority="50"/>
-    <w:lsdException w:name="Grid Table 6 Colorful Accent 6" w:uiPriority="51"/>
-    <w:lsdException w:name="Grid Table 7 Colorful Accent 6" w:uiPriority="52"/>
-    <w:lsdException w:name="List Table 1 Light" w:uiPriority="46"/>
-    <w:lsdException w:name="List Table 2" w:uiPriority="47"/>
-    <w:lsdException w:name="List Table 3" w:uiPriority="48"/>
-    <w:lsdException w:name="List Table 4" w:uiPriority="49"/>
-    <w:lsdException w:name="List Table 5 Dark" w:uiPriority="50"/>
-    <w:lsdException w:name="List Table 6 Colorful" w:uiPriority="51"/>
-    <w:lsdException w:name="List Table 7 Colorful" w:uiPriority="52"/>
-    <w:lsdException w:name="List Table 1 Light Accent 1" w:uiPriority="46"/>
-    <w:lsdException w:name="List Table 2 Accent 1" w:uiPriority="47"/>
-    <w:lsdException w:name="List Table 3 Accent 1" w:uiPriority="48"/>
-    <w:lsdException w:name="List Table 4 Accent 1" w:uiPriority="49"/>
-    <w:lsdException w:name="List Table 5 Dark Accent 1" w:uiPriority="50"/>
-    <w:lsdException w:name="List Table 6 Colorful Accent 1" w:uiPriority="51"/>
-    <w:lsdException w:name="List Table 7 Colorful Accent 1" w:uiPriority="52"/>
-    <w:lsdException w:name="List Table 1 Light Accent 2" w:uiPriority="46"/>
-    <w:lsdException w:name="List Table 2 Accent 2" w:uiPriority="47"/>
-    <w:lsdException w:name="List Table 3 Accent 2" w:uiPriority="48"/>
-    <w:lsdException w:name="List Table 4 Accent 2" w:uiPriority="49"/>
-    <w:lsdException w:name="List Table 5 Dark Accent 2" w:uiPriority="50"/>
-    <w:lsdException w:name="List Table 6 Colorful Accent 2" w:uiPriority="51"/>
-    <w:lsdException w:name="List Table 7 Colorful Accent 2" w:uiPriority="52"/>
-    <w:lsdException w:name="List Table 1 Light Accent 3" w:uiPriority="46"/>
-    <w:lsdException w:name="List Table 2 Accent 3" w:uiPriority="47"/>
-    <w:lsdException w:name="List Table 3 Accent 3" w:uiPriority="48"/>
-    <w:lsdException w:name="List Table 4 Accent 3" w:uiPriority="49"/>
-    <w:lsdException w:name="List Table 5 Dark Accent 3" w:uiPriority="50"/>
-    <w:lsdException w:name="List Table 6 Colorful Accent 3" w:uiPriority="51"/>
-    <w:lsdException w:name="List Table 7 Colorful Accent 3" w:uiPriority="52"/>
-    <w:lsdException w:name="List Table 1 Light Accent 4" w:uiPriority="46"/>
-    <w:lsdException w:name="List Table 2 Accent 4" w:uiPriority="47"/>
-    <w:lsdException w:name="List Table 3 Accent 4" w:uiPriority="48"/>
-    <w:lsdException w:name="List Table 4 Accent 4" w:uiPriority="49"/>
-    <w:lsdException w:name="List Table 5 Dark Accent 4" w:uiPriority="50"/>
-    <w:lsdException w:name="List Table 6 Colorful Accent 4" w:uiPriority="51"/>
-    <w:lsdException w:name="List Table 7 Colorful Accent 4" w:uiPriority="52"/>
-    <w:lsdException w:name="List Table 1 Light Accent 5" w:uiPriority="46"/>
-    <w:lsdException w:name="List Table 2 Accent 5" w:uiPriority="47"/>
-    <w:lsdException w:name="List Table 3 Accent 5" w:uiPriority="48"/>
-    <w:lsdException w:name="List Table 4 Accent 5" w:uiPriority="49"/>
-    <w:lsdException w:name="List Table 5 Dark Accent 5" w:uiPriority="50"/>
-    <w:lsdException w:name="List Table 6 Colorful Accent 5" w:uiPriority="51"/>
-    <w:lsdException w:name="List Table 7 Colorful Accent 5" w:uiPriority="52"/>
-    <w:lsdException w:name="List Table 1 Light Accent 6" w:uiPriority="46"/>
-    <w:lsdException w:name="List Table 2 Accent 6" w:uiPriority="47"/>
-    <w:lsdException w:name="List Table 3 Accent 6" w:uiPriority="48"/>
-    <w:lsdException w:name="List Table 4 Accent 6" w:uiPriority="49"/>
-    <w:lsdException w:name="List Table 5 Dark Accent 6" w:uiPriority="50"/>
-    <w:lsdException w:name="List Table 6 Colorful Accent 6" w:uiPriority="51"/>
-    <w:lsdException w:name="List Table 7 Colorful Accent 6" w:uiPriority="52"/>
+  <w:latentStyles w:defLockedState="0" w:defUIPriority="99" w:defSemiHidden="1" w:defUnhideWhenUsed="1" w:defQFormat="0" w:count="276">
+    <w:lsdException w:name="Normal" w:semiHidden="0" w:uiPriority="0" w:unhideWhenUsed="0" w:qFormat="1"/>
+    <w:lsdException w:name="heading 1" w:semiHidden="0" w:uiPriority="9" w:unhideWhenUsed="0" w:qFormat="1"/>
+    <w:lsdException w:name="heading 2" w:uiPriority="9" w:qFormat="1"/>
+    <w:lsdException w:name="heading 3" w:uiPriority="9" w:qFormat="1"/>
+    <w:lsdException w:name="heading 4" w:uiPriority="9" w:qFormat="1"/>
+    <w:lsdException w:name="heading 5" w:uiPriority="9" w:qFormat="1"/>
+    <w:lsdException w:name="heading 6" w:uiPriority="9" w:qFormat="1"/>
+    <w:lsdException w:name="heading 7" w:uiPriority="9" w:qFormat="1"/>
+    <w:lsdException w:name="heading 8" w:uiPriority="9" w:qFormat="1"/>
+    <w:lsdException w:name="heading 9" w:uiPriority="9" w:qFormat="1"/>
+    <w:lsdException w:name="toc 1" w:uiPriority="39"/>
+    <w:lsdException w:name="toc 2" w:uiPriority="39"/>
+    <w:lsdException w:name="toc 3" w:uiPriority="39"/>
+    <w:lsdException w:name="toc 4" w:uiPriority="39"/>
+    <w:lsdException w:name="toc 5" w:uiPriority="39"/>
+    <w:lsdException w:name="toc 6" w:uiPriority="39"/>
+    <w:lsdException w:name="toc 7" w:uiPriority="39"/>
+    <w:lsdException w:name="toc 8" w:uiPriority="39"/>
+    <w:lsdException w:name="toc 9" w:uiPriority="39"/>
+    <w:lsdException w:name="caption" w:uiPriority="35" w:qFormat="1"/>
+    <w:lsdException w:name="Title" w:semiHidden="0" w:uiPriority="10" w:unhideWhenUsed="0" w:qFormat="1"/>
+    <w:lsdException w:name="Default Paragraph Font" w:uiPriority="1"/>
+    <w:lsdException w:name="Subtitle" w:semiHidden="0" w:uiPriority="11" w:unhideWhenUsed="0" w:qFormat="1"/>
+    <w:lsdException w:name="Strong" w:semiHidden="0" w:uiPriority="22" w:unhideWhenUsed="0" w:qFormat="1"/>
+    <w:lsdException w:name="Emphasis" w:semiHidden="0" w:uiPriority="20" w:unhideWhenUsed="0" w:qFormat="1"/>
+    <w:lsdException w:name="Table Grid" w:semiHidden="0" w:uiPriority="39" w:unhideWhenUsed="0"/>
+    <w:lsdException w:name="Note Level 1" w:semiHidden="0" w:unhideWhenUsed="0"/>
+    <w:lsdException w:name="Note Level 2" w:semiHidden="0" w:unhideWhenUsed="0"/>
+    <w:lsdException w:name="Note Level 3" w:semiHidden="0" w:unhideWhenUsed="0"/>
+    <w:lsdException w:name="Note Level 4" w:semiHidden="0" w:unhideWhenUsed="0"/>
+    <w:lsdException w:name="Note Level 5" w:semiHidden="0" w:unhideWhenUsed="0"/>
+    <w:lsdException w:name="Note Level 6" w:semiHidden="0" w:unhideWhenUsed="0"/>
+    <w:lsdException w:name="Note Level 7" w:semiHidden="0" w:unhideWhenUsed="0"/>
+    <w:lsdException w:name="Note Level 8" w:semiHidden="0" w:unhideWhenUsed="0"/>
+    <w:lsdException w:name="Note Level 9" w:semiHidden="0" w:unhideWhenUsed="0"/>
+    <w:lsdException w:name="Placeholder Text" w:unhideWhenUsed="0"/>
+    <w:lsdException w:name="No Spacing" w:semiHidden="0" w:uiPriority="1" w:unhideWhenUsed="0" w:qFormat="1"/>
+    <w:lsdException w:name="Light Shading" w:semiHidden="0" w:uiPriority="60" w:unhideWhenUsed="0"/>
+    <w:lsdException w:name="Light List" w:semiHidden="0" w:uiPriority="61" w:unhideWhenUsed="0"/>
+    <w:lsdException w:name="Light Grid" w:semiHidden="0" w:uiPriority="62" w:unhideWhenUsed="0"/>
+    <w:lsdException w:name="Medium Shading 1" w:semiHidden="0" w:uiPriority="63" w:unhideWhenUsed="0"/>
+    <w:lsdException w:name="Medium Shading 2" w:semiHidden="0" w:uiPriority="64" w:unhideWhenUsed="0"/>
+    <w:lsdException w:name="Medium List 1" w:semiHidden="0" w:uiPriority="65" w:unhideWhenUsed="0"/>
+    <w:lsdException w:name="Medium List 2" w:semiHidden="0" w:uiPriority="66" w:unhideWhenUsed="0"/>
+    <w:lsdException w:name="Medium Grid 1" w:semiHidden="0" w:uiPriority="67" w:unhideWhenUsed="0"/>
+    <w:lsdException w:name="Medium Grid 2" w:semiHidden="0" w:uiPriority="68" w:unhideWhenUsed="0"/>
+    <w:lsdException w:name="Medium Grid 3" w:semiHidden="0" w:uiPriority="69" w:unhideWhenUsed="0"/>
+    <w:lsdException w:name="Dark List" w:semiHidden="0" w:uiPriority="70" w:unhideWhenUsed="0"/>
+    <w:lsdException w:name="Colorful Shading" w:semiHidden="0" w:uiPriority="71" w:unhideWhenUsed="0"/>
+    <w:lsdException w:name="Colorful List" w:semiHidden="0" w:uiPriority="72" w:unhideWhenUsed="0"/>
+    <w:lsdException w:name="Colorful Grid" w:semiHidden="0" w:uiPriority="73" w:unhideWhenUsed="0"/>
+    <w:lsdException w:name="Light Shading Accent 1" w:semiHidden="0" w:uiPriority="60" w:unhideWhenUsed="0"/>
+    <w:lsdException w:name="Light List Accent 1" w:semiHidden="0" w:uiPriority="61" w:unhideWhenUsed="0"/>
+    <w:lsdException w:name="Light Grid Accent 1" w:semiHidden="0" w:uiPriority="62" w:unhideWhenUsed="0"/>
+    <w:lsdException w:name="Medium Shading 1 Accent 1" w:semiHidden="0" w:uiPriority="63" w:unhideWhenUsed="0"/>
+    <w:lsdException w:name="Medium Shading 2 Accent 1" w:semiHidden="0" w:uiPriority="64" w:unhideWhenUsed="0"/>
+    <w:lsdException w:name="Medium List 1 Accent 1" w:semiHidden="0" w:uiPriority="65" w:unhideWhenUsed="0"/>
+    <w:lsdException w:name="Revision" w:unhideWhenUsed="0"/>
+    <w:lsdException w:name="List Paragraph" w:semiHidden="0" w:uiPriority="34" w:unhideWhenUsed="0" w:qFormat="1"/>
+    <w:lsdException w:name="Quote" w:semiHidden="0" w:uiPriority="29" w:unhideWhenUsed="0" w:qFormat="1"/>
+    <w:lsdException w:name="Intense Quote" w:semiHidden="0" w:uiPriority="30" w:unhideWhenUsed="0" w:qFormat="1"/>
+    <w:lsdException w:name="Medium List 2 Accent 1" w:semiHidden="0" w:uiPriority="66" w:unhideWhenUsed="0"/>
+    <w:lsdException w:name="Medium Grid 1 Accent 1" w:semiHidden="0" w:uiPriority="67" w:unhideWhenUsed="0"/>
+    <w:lsdException w:name="Medium Grid 2 Accent 1" w:semiHidden="0" w:uiPriority="68" w:unhideWhenUsed="0"/>
+    <w:lsdException w:name="Medium Grid 3 Accent 1" w:semiHidden="0" w:uiPriority="69" w:unhideWhenUsed="0"/>
+    <w:lsdException w:name="Dark List Accent 1" w:semiHidden="0" w:uiPriority="70" w:unhideWhenUsed="0"/>
+    <w:lsdException w:name="Colorful Shading Accent 1" w:semiHidden="0" w:uiPriority="71" w:unhideWhenUsed="0"/>
+    <w:lsdException w:name="Colorful List Accent 1" w:semiHidden="0" w:uiPriority="72" w:unhideWhenUsed="0"/>
+    <w:lsdException w:name="Colorful Grid Accent 1" w:semiHidden="0" w:uiPriority="73" w:unhideWhenUsed="0"/>
+    <w:lsdException w:name="Light Shading Accent 2" w:semiHidden="0" w:uiPriority="60" w:unhideWhenUsed="0"/>
+    <w:lsdException w:name="Light List Accent 2" w:semiHidden="0" w:uiPriority="61" w:unhideWhenUsed="0"/>
+    <w:lsdException w:name="Light Grid Accent 2" w:semiHidden="0" w:uiPriority="62" w:unhideWhenUsed="0"/>
+    <w:lsdException w:name="Medium Shading 1 Accent 2" w:semiHidden="0" w:uiPriority="63" w:unhideWhenUsed="0"/>
+    <w:lsdException w:name="Medium Shading 2 Accent 2" w:semiHidden="0" w:uiPriority="64" w:unhideWhenUsed="0"/>
+    <w:lsdException w:name="Medium List 1 Accent 2" w:semiHidden="0" w:uiPriority="65" w:unhideWhenUsed="0"/>
+    <w:lsdException w:name="Medium List 2 Accent 2" w:semiHidden="0" w:uiPriority="66" w:unhideWhenUsed="0"/>
+    <w:lsdException w:name="Medium Grid 1 Accent 2" w:semiHidden="0" w:uiPriority="67" w:unhideWhenUsed="0"/>
+    <w:lsdException w:name="Medium Grid 2 Accent 2" w:semiHidden="0" w:uiPriority="68" w:unhideWhenUsed="0"/>
+    <w:lsdException w:name="Medium Grid 3 Accent 2" w:semiHidden="0" w:uiPriority="69" w:unhideWhenUsed="0"/>
+    <w:lsdException w:name="Dark List Accent 2" w:semiHidden="0" w:uiPriority="70" w:unhideWhenUsed="0"/>
+    <w:lsdException w:name="Colorful Shading Accent 2" w:semiHidden="0" w:uiPriority="71" w:unhideWhenUsed="0"/>
+    <w:lsdException w:name="Colorful List Accent 2" w:semiHidden="0" w:uiPriority="72" w:unhideWhenUsed="0"/>
+    <w:lsdException w:name="Colorful Grid Accent 2" w:semiHidden="0" w:uiPriority="73" w:unhideWhenUsed="0"/>
+    <w:lsdException w:name="Light Shading Accent 3" w:semiHidden="0" w:uiPriority="60" w:unhideWhenUsed="0"/>
+    <w:lsdException w:name="Light List Accent 3" w:semiHidden="0" w:uiPriority="61" w:unhideWhenUsed="0"/>
+    <w:lsdException w:name="Light Grid Accent 3" w:semiHidden="0" w:uiPriority="62" w:unhideWhenUsed="0"/>
+    <w:lsdException w:name="Medium Shading 1 Accent 3" w:semiHidden="0" w:uiPriority="63" w:unhideWhenUsed="0"/>
+    <w:lsdException w:name="Medium Shading 2 Accent 3" w:semiHidden="0" w:uiPriority="64" w:unhideWhenUsed="0"/>
+    <w:lsdException w:name="Medium List 1 Accent 3" w:semiHidden="0" w:uiPriority="65" w:unhideWhenUsed="0"/>
+    <w:lsdException w:name="Medium List 2 Accent 3" w:semiHidden="0" w:uiPriority="66" w:unhideWhenUsed="0"/>
+    <w:lsdException w:name="Medium Grid 1 Accent 3" w:semiHidden="0" w:uiPriority="67" w:unhideWhenUsed="0"/>
+    <w:lsdException w:name="Medium Grid 2 Accent 3" w:semiHidden="0" w:uiPriority="68" w:unhideWhenUsed="0"/>
+    <w:lsdException w:name="Medium Grid 3 Accent 3" w:semiHidden="0" w:uiPriority="69" w:unhideWhenUsed="0"/>
+    <w:lsdException w:name="Dark List Accent 3" w:semiHidden="0" w:uiPriority="70" w:unhideWhenUsed="0"/>
+    <w:lsdException w:name="Colorful Shading Accent 3" w:semiHidden="0" w:uiPriority="71" w:unhideWhenUsed="0"/>
+    <w:lsdException w:name="Colorful List Accent 3" w:semiHidden="0" w:uiPriority="72" w:unhideWhenUsed="0"/>
+    <w:lsdException w:name="Colorful Grid Accent 3" w:semiHidden="0" w:uiPriority="73" w:unhideWhenUsed="0"/>
+    <w:lsdException w:name="Light Shading Accent 4" w:semiHidden="0" w:uiPriority="60" w:unhideWhenUsed="0"/>
+    <w:lsdException w:name="Light List Accent 4" w:semiHidden="0" w:uiPriority="61" w:unhideWhenUsed="0"/>
+    <w:lsdException w:name="Light Grid Accent 4" w:semiHidden="0" w:uiPriority="62" w:unhideWhenUsed="0"/>
+    <w:lsdException w:name="Medium Shading 1 Accent 4" w:semiHidden="0" w:uiPriority="63" w:unhideWhenUsed="0"/>
+    <w:lsdException w:name="Medium Shading 2 Accent 4" w:semiHidden="0" w:uiPriority="64" w:unhideWhenUsed="0"/>
+    <w:lsdException w:name="Medium List 1 Accent 4" w:semiHidden="0" w:uiPriority="65" w:unhideWhenUsed="0"/>
+    <w:lsdException w:name="Medium List 2 Accent 4" w:semiHidden="0" w:uiPriority="66" w:unhideWhenUsed="0"/>
+    <w:lsdException w:name="Medium Grid 1 Accent 4" w:semiHidden="0" w:uiPriority="67" w:unhideWhenUsed="0"/>
+    <w:lsdException w:name="Medium Grid 2 Accent 4" w:semiHidden="0" w:uiPriority="68" w:unhideWhenUsed="0"/>
+    <w:lsdException w:name="Medium Grid 3 Accent 4" w:semiHidden="0" w:uiPriority="69" w:unhideWhenUsed="0"/>
+    <w:lsdException w:name="Dark List Accent 4" w:semiHidden="0" w:uiPriority="70" w:unhideWhenUsed="0"/>
+    <w:lsdException w:name="Colorful Shading Accent 4" w:semiHidden="0" w:uiPriority="71" w:unhideWhenUsed="0"/>
+    <w:lsdException w:name="Colorful List Accent 4" w:semiHidden="0" w:uiPriority="72" w:unhideWhenUsed="0"/>
+    <w:lsdException w:name="Colorful Grid Accent 4" w:semiHidden="0" w:uiPriority="73" w:unhideWhenUsed="0"/>
+    <w:lsdException w:name="Light Shading Accent 5" w:semiHidden="0" w:uiPriority="60" w:unhideWhenUsed="0"/>
+    <w:lsdException w:name="Light List Accent 5" w:semiHidden="0" w:uiPriority="61" w:unhideWhenUsed="0"/>
+    <w:lsdException w:name="Light Grid Accent 5" w:semiHidden="0" w:uiPriority="62" w:unhideWhenUsed="0"/>
+    <w:lsdException w:name="Medium Shading 1 Accent 5" w:semiHidden="0" w:uiPriority="63" w:unhideWhenUsed="0"/>
+    <w:lsdException w:name="Medium Shading 2 Accent 5" w:semiHidden="0" w:uiPriority="64" w:unhideWhenUsed="0"/>
+    <w:lsdException w:name="Medium List 1 Accent 5" w:semiHidden="0" w:uiPriority="65" w:unhideWhenUsed="0"/>
+    <w:lsdException w:name="Medium List 2 Accent 5" w:semiHidden="0" w:uiPriority="66" w:unhideWhenUsed="0"/>
+    <w:lsdException w:name="Medium Grid 1 Accent 5" w:semiHidden="0" w:uiPriority="67" w:unhideWhenUsed="0"/>
+    <w:lsdException w:name="Medium Grid 2 Accent 5" w:semiHidden="0" w:uiPriority="68" w:unhideWhenUsed="0"/>
+    <w:lsdException w:name="Medium Grid 3 Accent 5" w:semiHidden="0" w:uiPriority="69" w:unhideWhenUsed="0"/>
+    <w:lsdException w:name="Dark List Accent 5" w:semiHidden="0" w:uiPriority="70" w:unhideWhenUsed="0"/>
+    <w:lsdException w:name="Colorful Shading Accent 5" w:semiHidden="0" w:uiPriority="71" w:unhideWhenUsed="0"/>
+    <w:lsdException w:name="Colorful List Accent 5" w:semiHidden="0" w:uiPriority="72" w:unhideWhenUsed="0"/>
+    <w:lsdException w:name="Colorful Grid Accent 5" w:semiHidden="0" w:uiPriority="73" w:unhideWhenUsed="0"/>
+    <w:lsdException w:name="Light Shading Accent 6" w:semiHidden="0" w:uiPriority="60" w:unhideWhenUsed="0"/>
+    <w:lsdException w:name="Light List Accent 6" w:semiHidden="0" w:uiPriority="61" w:unhideWhenUsed="0"/>
+    <w:lsdException w:name="Light Grid Accent 6" w:semiHidden="0" w:uiPriority="62" w:unhideWhenUsed="0"/>
+    <w:lsdException w:name="Medium Shading 1 Accent 6" w:semiHidden="0" w:uiPriority="63" w:unhideWhenUsed="0"/>
+    <w:lsdException w:name="Medium Shading 2 Accent 6" w:semiHidden="0" w:uiPriority="64" w:unhideWhenUsed="0"/>
+    <w:lsdException w:name="Medium List 1 Accent 6" w:semiHidden="0" w:uiPriority="65" w:unhideWhenUsed="0"/>
+    <w:lsdException w:name="Medium List 2 Accent 6" w:semiHidden="0" w:uiPriority="66" w:unhideWhenUsed="0"/>
+    <w:lsdException w:name="Medium Grid 1 Accent 6" w:semiHidden="0" w:uiPriority="67" w:unhideWhenUsed="0"/>
+    <w:lsdException w:name="Medium Grid 2 Accent 6" w:semiHidden="0" w:uiPriority="68" w:unhideWhenUsed="0"/>
+    <w:lsdException w:name="Medium Grid 3 Accent 6" w:semiHidden="0" w:uiPriority="69" w:unhideWhenUsed="0"/>
+    <w:lsdException w:name="Dark List Accent 6" w:semiHidden="0" w:uiPriority="70" w:unhideWhenUsed="0"/>
+    <w:lsdException w:name="Colorful Shading Accent 6" w:semiHidden="0" w:uiPriority="71" w:unhideWhenUsed="0"/>
+    <w:lsdException w:name="Colorful List Accent 6" w:semiHidden="0" w:uiPriority="72" w:unhideWhenUsed="0"/>
+    <w:lsdException w:name="Colorful Grid Accent 6" w:semiHidden="0" w:uiPriority="73" w:unhideWhenUsed="0"/>
+    <w:lsdException w:name="Subtle Emphasis" w:semiHidden="0" w:uiPriority="19" w:unhideWhenUsed="0" w:qFormat="1"/>
+    <w:lsdException w:name="Intense Emphasis" w:semiHidden="0" w:uiPriority="21" w:unhideWhenUsed="0" w:qFormat="1"/>
+    <w:lsdException w:name="Subtle Reference" w:semiHidden="0" w:uiPriority="31" w:unhideWhenUsed="0" w:qFormat="1"/>
+    <w:lsdException w:name="Intense Reference" w:semiHidden="0" w:uiPriority="32" w:unhideWhenUsed="0" w:qFormat="1"/>
+    <w:lsdException w:name="Book Title" w:semiHidden="0" w:uiPriority="33" w:unhideWhenUsed="0" w:qFormat="1"/>
+    <w:lsdException w:name="Bibliography" w:uiPriority="37"/>
+    <w:lsdException w:name="TOC Heading" w:uiPriority="39" w:qFormat="1"/>
   </w:latentStyles>
   <w:style w:type="paragraph" w:default="1" w:styleId="Normal">
     <w:name w:val="Normal"/>
@@ -4427,6 +4038,7 @@
       <w:spacing w:after="0" w:line="240" w:lineRule="auto"/>
     </w:pPr>
     <w:tblPr>
+      <w:tblInd w:w="0" w:type="dxa"/>
       <w:tblBorders>
         <w:top w:val="single" w:sz="4" w:space="0" w:color="auto"/>
         <w:left w:val="single" w:sz="4" w:space="0" w:color="auto"/>
@@ -4435,7 +4047,319 @@
         <w:insideH w:val="single" w:sz="4" w:space="0" w:color="auto"/>
         <w:insideV w:val="single" w:sz="4" w:space="0" w:color="auto"/>
       </w:tblBorders>
+      <w:tblCellMar>
+        <w:top w:w="0" w:type="dxa"/>
+        <w:left w:w="108" w:type="dxa"/>
+        <w:bottom w:w="0" w:type="dxa"/>
+        <w:right w:w="108" w:type="dxa"/>
+      </w:tblCellMar>
     </w:tblPr>
+  </w:style>
+  <w:style w:type="paragraph" w:styleId="BalloonText">
+    <w:name w:val="Balloon Text"/>
+    <w:basedOn w:val="Normal"/>
+    <w:link w:val="BalloonTextChar"/>
+    <w:uiPriority w:val="99"/>
+    <w:semiHidden/>
+    <w:unhideWhenUsed/>
+    <w:rsid w:val="00B53268"/>
+    <w:pPr>
+      <w:spacing w:after="0" w:line="240" w:lineRule="auto"/>
+    </w:pPr>
+    <w:rPr>
+      <w:rFonts w:ascii="Lucida Grande" w:hAnsi="Lucida Grande"/>
+      <w:sz w:val="18"/>
+      <w:szCs w:val="18"/>
+    </w:rPr>
+  </w:style>
+  <w:style w:type="character" w:customStyle="1" w:styleId="BalloonTextChar">
+    <w:name w:val="Balloon Text Char"/>
+    <w:basedOn w:val="DefaultParagraphFont"/>
+    <w:link w:val="BalloonText"/>
+    <w:uiPriority w:val="99"/>
+    <w:semiHidden/>
+    <w:rsid w:val="00B53268"/>
+    <w:rPr>
+      <w:rFonts w:ascii="Lucida Grande" w:hAnsi="Lucida Grande"/>
+      <w:sz w:val="18"/>
+      <w:szCs w:val="18"/>
+    </w:rPr>
+  </w:style>
+</w:styles>
+</file>
+
+<file path=word/stylesWithEffects.xml><?xml version="1.0" encoding="utf-8"?>
+<w:styles xmlns:wpc="http://schemas.microsoft.com/office/word/2010/wordprocessingCanvas" xmlns:mo="http://schemas.microsoft.com/office/mac/office/2008/main" xmlns:mc="http://schemas.openxmlformats.org/markup-compatibility/2006" xmlns:mv="urn:schemas-microsoft-com:mac:vml" xmlns:o="urn:schemas-microsoft-com:office:office" xmlns:r="http://schemas.openxmlformats.org/officeDocument/2006/relationships" xmlns:m="http://schemas.openxmlformats.org/officeDocument/2006/math" xmlns:v="urn:schemas-microsoft-com:vml" xmlns:wp14="http://schemas.microsoft.com/office/word/2010/wordprocessingDrawing" xmlns:wp="http://schemas.openxmlformats.org/drawingml/2006/wordprocessingDrawing" xmlns:w10="urn:schemas-microsoft-com:office:word" xmlns:w="http://schemas.openxmlformats.org/wordprocessingml/2006/main" xmlns:w14="http://schemas.microsoft.com/office/word/2010/wordml" xmlns:wpg="http://schemas.microsoft.com/office/word/2010/wordprocessingGroup" xmlns:wpi="http://schemas.microsoft.com/office/word/2010/wordprocessingInk" xmlns:wne="http://schemas.microsoft.com/office/word/2006/wordml" xmlns:wps="http://schemas.microsoft.com/office/word/2010/wordprocessingShape" mc:Ignorable="w14 wp14">
+  <w:docDefaults>
+    <w:rPrDefault>
+      <w:rPr>
+        <w:rFonts w:asciiTheme="minorHAnsi" w:eastAsiaTheme="minorHAnsi" w:hAnsiTheme="minorHAnsi" w:cstheme="minorBidi"/>
+        <w:sz w:val="22"/>
+        <w:szCs w:val="22"/>
+        <w:lang w:val="en-CA" w:eastAsia="en-US" w:bidi="ar-SA"/>
+      </w:rPr>
+    </w:rPrDefault>
+    <w:pPrDefault>
+      <w:pPr>
+        <w:spacing w:after="160" w:line="259" w:lineRule="auto"/>
+      </w:pPr>
+    </w:pPrDefault>
+  </w:docDefaults>
+  <w:latentStyles w:defLockedState="0" w:defUIPriority="99" w:defSemiHidden="1" w:defUnhideWhenUsed="1" w:defQFormat="0" w:count="276">
+    <w:lsdException w:name="Normal" w:semiHidden="0" w:uiPriority="0" w:unhideWhenUsed="0" w:qFormat="1"/>
+    <w:lsdException w:name="heading 1" w:semiHidden="0" w:uiPriority="9" w:unhideWhenUsed="0" w:qFormat="1"/>
+    <w:lsdException w:name="heading 2" w:uiPriority="9" w:qFormat="1"/>
+    <w:lsdException w:name="heading 3" w:uiPriority="9" w:qFormat="1"/>
+    <w:lsdException w:name="heading 4" w:uiPriority="9" w:qFormat="1"/>
+    <w:lsdException w:name="heading 5" w:uiPriority="9" w:qFormat="1"/>
+    <w:lsdException w:name="heading 6" w:uiPriority="9" w:qFormat="1"/>
+    <w:lsdException w:name="heading 7" w:uiPriority="9" w:qFormat="1"/>
+    <w:lsdException w:name="heading 8" w:uiPriority="9" w:qFormat="1"/>
+    <w:lsdException w:name="heading 9" w:uiPriority="9" w:qFormat="1"/>
+    <w:lsdException w:name="toc 1" w:uiPriority="39"/>
+    <w:lsdException w:name="toc 2" w:uiPriority="39"/>
+    <w:lsdException w:name="toc 3" w:uiPriority="39"/>
+    <w:lsdException w:name="toc 4" w:uiPriority="39"/>
+    <w:lsdException w:name="toc 5" w:uiPriority="39"/>
+    <w:lsdException w:name="toc 6" w:uiPriority="39"/>
+    <w:lsdException w:name="toc 7" w:uiPriority="39"/>
+    <w:lsdException w:name="toc 8" w:uiPriority="39"/>
+    <w:lsdException w:name="toc 9" w:uiPriority="39"/>
+    <w:lsdException w:name="caption" w:uiPriority="35" w:qFormat="1"/>
+    <w:lsdException w:name="Title" w:semiHidden="0" w:uiPriority="10" w:unhideWhenUsed="0" w:qFormat="1"/>
+    <w:lsdException w:name="Default Paragraph Font" w:uiPriority="1"/>
+    <w:lsdException w:name="Subtitle" w:semiHidden="0" w:uiPriority="11" w:unhideWhenUsed="0" w:qFormat="1"/>
+    <w:lsdException w:name="Strong" w:semiHidden="0" w:uiPriority="22" w:unhideWhenUsed="0" w:qFormat="1"/>
+    <w:lsdException w:name="Emphasis" w:semiHidden="0" w:uiPriority="20" w:unhideWhenUsed="0" w:qFormat="1"/>
+    <w:lsdException w:name="Table Grid" w:semiHidden="0" w:uiPriority="39" w:unhideWhenUsed="0"/>
+    <w:lsdException w:name="Note Level 1" w:semiHidden="0" w:unhideWhenUsed="0"/>
+    <w:lsdException w:name="Note Level 2" w:semiHidden="0" w:unhideWhenUsed="0"/>
+    <w:lsdException w:name="Note Level 3" w:semiHidden="0" w:unhideWhenUsed="0"/>
+    <w:lsdException w:name="Note Level 4" w:semiHidden="0" w:unhideWhenUsed="0"/>
+    <w:lsdException w:name="Note Level 5" w:semiHidden="0" w:unhideWhenUsed="0"/>
+    <w:lsdException w:name="Note Level 6" w:semiHidden="0" w:unhideWhenUsed="0"/>
+    <w:lsdException w:name="Note Level 7" w:semiHidden="0" w:unhideWhenUsed="0"/>
+    <w:lsdException w:name="Note Level 8" w:semiHidden="0" w:unhideWhenUsed="0"/>
+    <w:lsdException w:name="Note Level 9" w:semiHidden="0" w:unhideWhenUsed="0"/>
+    <w:lsdException w:name="Placeholder Text" w:unhideWhenUsed="0"/>
+    <w:lsdException w:name="No Spacing" w:semiHidden="0" w:uiPriority="1" w:unhideWhenUsed="0" w:qFormat="1"/>
+    <w:lsdException w:name="Light Shading" w:semiHidden="0" w:uiPriority="60" w:unhideWhenUsed="0"/>
+    <w:lsdException w:name="Light List" w:semiHidden="0" w:uiPriority="61" w:unhideWhenUsed="0"/>
+    <w:lsdException w:name="Light Grid" w:semiHidden="0" w:uiPriority="62" w:unhideWhenUsed="0"/>
+    <w:lsdException w:name="Medium Shading 1" w:semiHidden="0" w:uiPriority="63" w:unhideWhenUsed="0"/>
+    <w:lsdException w:name="Medium Shading 2" w:semiHidden="0" w:uiPriority="64" w:unhideWhenUsed="0"/>
+    <w:lsdException w:name="Medium List 1" w:semiHidden="0" w:uiPriority="65" w:unhideWhenUsed="0"/>
+    <w:lsdException w:name="Medium List 2" w:semiHidden="0" w:uiPriority="66" w:unhideWhenUsed="0"/>
+    <w:lsdException w:name="Medium Grid 1" w:semiHidden="0" w:uiPriority="67" w:unhideWhenUsed="0"/>
+    <w:lsdException w:name="Medium Grid 2" w:semiHidden="0" w:uiPriority="68" w:unhideWhenUsed="0"/>
+    <w:lsdException w:name="Medium Grid 3" w:semiHidden="0" w:uiPriority="69" w:unhideWhenUsed="0"/>
+    <w:lsdException w:name="Dark List" w:semiHidden="0" w:uiPriority="70" w:unhideWhenUsed="0"/>
+    <w:lsdException w:name="Colorful Shading" w:semiHidden="0" w:uiPriority="71" w:unhideWhenUsed="0"/>
+    <w:lsdException w:name="Colorful List" w:semiHidden="0" w:uiPriority="72" w:unhideWhenUsed="0"/>
+    <w:lsdException w:name="Colorful Grid" w:semiHidden="0" w:uiPriority="73" w:unhideWhenUsed="0"/>
+    <w:lsdException w:name="Light Shading Accent 1" w:semiHidden="0" w:uiPriority="60" w:unhideWhenUsed="0"/>
+    <w:lsdException w:name="Light List Accent 1" w:semiHidden="0" w:uiPriority="61" w:unhideWhenUsed="0"/>
+    <w:lsdException w:name="Light Grid Accent 1" w:semiHidden="0" w:uiPriority="62" w:unhideWhenUsed="0"/>
+    <w:lsdException w:name="Medium Shading 1 Accent 1" w:semiHidden="0" w:uiPriority="63" w:unhideWhenUsed="0"/>
+    <w:lsdException w:name="Medium Shading 2 Accent 1" w:semiHidden="0" w:uiPriority="64" w:unhideWhenUsed="0"/>
+    <w:lsdException w:name="Medium List 1 Accent 1" w:semiHidden="0" w:uiPriority="65" w:unhideWhenUsed="0"/>
+    <w:lsdException w:name="Revision" w:unhideWhenUsed="0"/>
+    <w:lsdException w:name="List Paragraph" w:semiHidden="0" w:uiPriority="34" w:unhideWhenUsed="0" w:qFormat="1"/>
+    <w:lsdException w:name="Quote" w:semiHidden="0" w:uiPriority="29" w:unhideWhenUsed="0" w:qFormat="1"/>
+    <w:lsdException w:name="Intense Quote" w:semiHidden="0" w:uiPriority="30" w:unhideWhenUsed="0" w:qFormat="1"/>
+    <w:lsdException w:name="Medium List 2 Accent 1" w:semiHidden="0" w:uiPriority="66" w:unhideWhenUsed="0"/>
+    <w:lsdException w:name="Medium Grid 1 Accent 1" w:semiHidden="0" w:uiPriority="67" w:unhideWhenUsed="0"/>
+    <w:lsdException w:name="Medium Grid 2 Accent 1" w:semiHidden="0" w:uiPriority="68" w:unhideWhenUsed="0"/>
+    <w:lsdException w:name="Medium Grid 3 Accent 1" w:semiHidden="0" w:uiPriority="69" w:unhideWhenUsed="0"/>
+    <w:lsdException w:name="Dark List Accent 1" w:semiHidden="0" w:uiPriority="70" w:unhideWhenUsed="0"/>
+    <w:lsdException w:name="Colorful Shading Accent 1" w:semiHidden="0" w:uiPriority="71" w:unhideWhenUsed="0"/>
+    <w:lsdException w:name="Colorful List Accent 1" w:semiHidden="0" w:uiPriority="72" w:unhideWhenUsed="0"/>
+    <w:lsdException w:name="Colorful Grid Accent 1" w:semiHidden="0" w:uiPriority="73" w:unhideWhenUsed="0"/>
+    <w:lsdException w:name="Light Shading Accent 2" w:semiHidden="0" w:uiPriority="60" w:unhideWhenUsed="0"/>
+    <w:lsdException w:name="Light List Accent 2" w:semiHidden="0" w:uiPriority="61" w:unhideWhenUsed="0"/>
+    <w:lsdException w:name="Light Grid Accent 2" w:semiHidden="0" w:uiPriority="62" w:unhideWhenUsed="0"/>
+    <w:lsdException w:name="Medium Shading 1 Accent 2" w:semiHidden="0" w:uiPriority="63" w:unhideWhenUsed="0"/>
+    <w:lsdException w:name="Medium Shading 2 Accent 2" w:semiHidden="0" w:uiPriority="64" w:unhideWhenUsed="0"/>
+    <w:lsdException w:name="Medium List 1 Accent 2" w:semiHidden="0" w:uiPriority="65" w:unhideWhenUsed="0"/>
+    <w:lsdException w:name="Medium List 2 Accent 2" w:semiHidden="0" w:uiPriority="66" w:unhideWhenUsed="0"/>
+    <w:lsdException w:name="Medium Grid 1 Accent 2" w:semiHidden="0" w:uiPriority="67" w:unhideWhenUsed="0"/>
+    <w:lsdException w:name="Medium Grid 2 Accent 2" w:semiHidden="0" w:uiPriority="68" w:unhideWhenUsed="0"/>
+    <w:lsdException w:name="Medium Grid 3 Accent 2" w:semiHidden="0" w:uiPriority="69" w:unhideWhenUsed="0"/>
+    <w:lsdException w:name="Dark List Accent 2" w:semiHidden="0" w:uiPriority="70" w:unhideWhenUsed="0"/>
+    <w:lsdException w:name="Colorful Shading Accent 2" w:semiHidden="0" w:uiPriority="71" w:unhideWhenUsed="0"/>
+    <w:lsdException w:name="Colorful List Accent 2" w:semiHidden="0" w:uiPriority="72" w:unhideWhenUsed="0"/>
+    <w:lsdException w:name="Colorful Grid Accent 2" w:semiHidden="0" w:uiPriority="73" w:unhideWhenUsed="0"/>
+    <w:lsdException w:name="Light Shading Accent 3" w:semiHidden="0" w:uiPriority="60" w:unhideWhenUsed="0"/>
+    <w:lsdException w:name="Light List Accent 3" w:semiHidden="0" w:uiPriority="61" w:unhideWhenUsed="0"/>
+    <w:lsdException w:name="Light Grid Accent 3" w:semiHidden="0" w:uiPriority="62" w:unhideWhenUsed="0"/>
+    <w:lsdException w:name="Medium Shading 1 Accent 3" w:semiHidden="0" w:uiPriority="63" w:unhideWhenUsed="0"/>
+    <w:lsdException w:name="Medium Shading 2 Accent 3" w:semiHidden="0" w:uiPriority="64" w:unhideWhenUsed="0"/>
+    <w:lsdException w:name="Medium List 1 Accent 3" w:semiHidden="0" w:uiPriority="65" w:unhideWhenUsed="0"/>
+    <w:lsdException w:name="Medium List 2 Accent 3" w:semiHidden="0" w:uiPriority="66" w:unhideWhenUsed="0"/>
+    <w:lsdException w:name="Medium Grid 1 Accent 3" w:semiHidden="0" w:uiPriority="67" w:unhideWhenUsed="0"/>
+    <w:lsdException w:name="Medium Grid 2 Accent 3" w:semiHidden="0" w:uiPriority="68" w:unhideWhenUsed="0"/>
+    <w:lsdException w:name="Medium Grid 3 Accent 3" w:semiHidden="0" w:uiPriority="69" w:unhideWhenUsed="0"/>
+    <w:lsdException w:name="Dark List Accent 3" w:semiHidden="0" w:uiPriority="70" w:unhideWhenUsed="0"/>
+    <w:lsdException w:name="Colorful Shading Accent 3" w:semiHidden="0" w:uiPriority="71" w:unhideWhenUsed="0"/>
+    <w:lsdException w:name="Colorful List Accent 3" w:semiHidden="0" w:uiPriority="72" w:unhideWhenUsed="0"/>
+    <w:lsdException w:name="Colorful Grid Accent 3" w:semiHidden="0" w:uiPriority="73" w:unhideWhenUsed="0"/>
+    <w:lsdException w:name="Light Shading Accent 4" w:semiHidden="0" w:uiPriority="60" w:unhideWhenUsed="0"/>
+    <w:lsdException w:name="Light List Accent 4" w:semiHidden="0" w:uiPriority="61" w:unhideWhenUsed="0"/>
+    <w:lsdException w:name="Light Grid Accent 4" w:semiHidden="0" w:uiPriority="62" w:unhideWhenUsed="0"/>
+    <w:lsdException w:name="Medium Shading 1 Accent 4" w:semiHidden="0" w:uiPriority="63" w:unhideWhenUsed="0"/>
+    <w:lsdException w:name="Medium Shading 2 Accent 4" w:semiHidden="0" w:uiPriority="64" w:unhideWhenUsed="0"/>
+    <w:lsdException w:name="Medium List 1 Accent 4" w:semiHidden="0" w:uiPriority="65" w:unhideWhenUsed="0"/>
+    <w:lsdException w:name="Medium List 2 Accent 4" w:semiHidden="0" w:uiPriority="66" w:unhideWhenUsed="0"/>
+    <w:lsdException w:name="Medium Grid 1 Accent 4" w:semiHidden="0" w:uiPriority="67" w:unhideWhenUsed="0"/>
+    <w:lsdException w:name="Medium Grid 2 Accent 4" w:semiHidden="0" w:uiPriority="68" w:unhideWhenUsed="0"/>
+    <w:lsdException w:name="Medium Grid 3 Accent 4" w:semiHidden="0" w:uiPriority="69" w:unhideWhenUsed="0"/>
+    <w:lsdException w:name="Dark List Accent 4" w:semiHidden="0" w:uiPriority="70" w:unhideWhenUsed="0"/>
+    <w:lsdException w:name="Colorful Shading Accent 4" w:semiHidden="0" w:uiPriority="71" w:unhideWhenUsed="0"/>
+    <w:lsdException w:name="Colorful List Accent 4" w:semiHidden="0" w:uiPriority="72" w:unhideWhenUsed="0"/>
+    <w:lsdException w:name="Colorful Grid Accent 4" w:semiHidden="0" w:uiPriority="73" w:unhideWhenUsed="0"/>
+    <w:lsdException w:name="Light Shading Accent 5" w:semiHidden="0" w:uiPriority="60" w:unhideWhenUsed="0"/>
+    <w:lsdException w:name="Light List Accent 5" w:semiHidden="0" w:uiPriority="61" w:unhideWhenUsed="0"/>
+    <w:lsdException w:name="Light Grid Accent 5" w:semiHidden="0" w:uiPriority="62" w:unhideWhenUsed="0"/>
+    <w:lsdException w:name="Medium Shading 1 Accent 5" w:semiHidden="0" w:uiPriority="63" w:unhideWhenUsed="0"/>
+    <w:lsdException w:name="Medium Shading 2 Accent 5" w:semiHidden="0" w:uiPriority="64" w:unhideWhenUsed="0"/>
+    <w:lsdException w:name="Medium List 1 Accent 5" w:semiHidden="0" w:uiPriority="65" w:unhideWhenUsed="0"/>
+    <w:lsdException w:name="Medium List 2 Accent 5" w:semiHidden="0" w:uiPriority="66" w:unhideWhenUsed="0"/>
+    <w:lsdException w:name="Medium Grid 1 Accent 5" w:semiHidden="0" w:uiPriority="67" w:unhideWhenUsed="0"/>
+    <w:lsdException w:name="Medium Grid 2 Accent 5" w:semiHidden="0" w:uiPriority="68" w:unhideWhenUsed="0"/>
+    <w:lsdException w:name="Medium Grid 3 Accent 5" w:semiHidden="0" w:uiPriority="69" w:unhideWhenUsed="0"/>
+    <w:lsdException w:name="Dark List Accent 5" w:semiHidden="0" w:uiPriority="70" w:unhideWhenUsed="0"/>
+    <w:lsdException w:name="Colorful Shading Accent 5" w:semiHidden="0" w:uiPriority="71" w:unhideWhenUsed="0"/>
+    <w:lsdException w:name="Colorful List Accent 5" w:semiHidden="0" w:uiPriority="72" w:unhideWhenUsed="0"/>
+    <w:lsdException w:name="Colorful Grid Accent 5" w:semiHidden="0" w:uiPriority="73" w:unhideWhenUsed="0"/>
+    <w:lsdException w:name="Light Shading Accent 6" w:semiHidden="0" w:uiPriority="60" w:unhideWhenUsed="0"/>
+    <w:lsdException w:name="Light List Accent 6" w:semiHidden="0" w:uiPriority="61" w:unhideWhenUsed="0"/>
+    <w:lsdException w:name="Light Grid Accent 6" w:semiHidden="0" w:uiPriority="62" w:unhideWhenUsed="0"/>
+    <w:lsdException w:name="Medium Shading 1 Accent 6" w:semiHidden="0" w:uiPriority="63" w:unhideWhenUsed="0"/>
+    <w:lsdException w:name="Medium Shading 2 Accent 6" w:semiHidden="0" w:uiPriority="64" w:unhideWhenUsed="0"/>
+    <w:lsdException w:name="Medium List 1 Accent 6" w:semiHidden="0" w:uiPriority="65" w:unhideWhenUsed="0"/>
+    <w:lsdException w:name="Medium List 2 Accent 6" w:semiHidden="0" w:uiPriority="66" w:unhideWhenUsed="0"/>
+    <w:lsdException w:name="Medium Grid 1 Accent 6" w:semiHidden="0" w:uiPriority="67" w:unhideWhenUsed="0"/>
+    <w:lsdException w:name="Medium Grid 2 Accent 6" w:semiHidden="0" w:uiPriority="68" w:unhideWhenUsed="0"/>
+    <w:lsdException w:name="Medium Grid 3 Accent 6" w:semiHidden="0" w:uiPriority="69" w:unhideWhenUsed="0"/>
+    <w:lsdException w:name="Dark List Accent 6" w:semiHidden="0" w:uiPriority="70" w:unhideWhenUsed="0"/>
+    <w:lsdException w:name="Colorful Shading Accent 6" w:semiHidden="0" w:uiPriority="71" w:unhideWhenUsed="0"/>
+    <w:lsdException w:name="Colorful List Accent 6" w:semiHidden="0" w:uiPriority="72" w:unhideWhenUsed="0"/>
+    <w:lsdException w:name="Colorful Grid Accent 6" w:semiHidden="0" w:uiPriority="73" w:unhideWhenUsed="0"/>
+    <w:lsdException w:name="Subtle Emphasis" w:semiHidden="0" w:uiPriority="19" w:unhideWhenUsed="0" w:qFormat="1"/>
+    <w:lsdException w:name="Intense Emphasis" w:semiHidden="0" w:uiPriority="21" w:unhideWhenUsed="0" w:qFormat="1"/>
+    <w:lsdException w:name="Subtle Reference" w:semiHidden="0" w:uiPriority="31" w:unhideWhenUsed="0" w:qFormat="1"/>
+    <w:lsdException w:name="Intense Reference" w:semiHidden="0" w:uiPriority="32" w:unhideWhenUsed="0" w:qFormat="1"/>
+    <w:lsdException w:name="Book Title" w:semiHidden="0" w:uiPriority="33" w:unhideWhenUsed="0" w:qFormat="1"/>
+    <w:lsdException w:name="Bibliography" w:uiPriority="37"/>
+    <w:lsdException w:name="TOC Heading" w:uiPriority="39" w:qFormat="1"/>
+  </w:latentStyles>
+  <w:style w:type="paragraph" w:default="1" w:styleId="Normal">
+    <w:name w:val="Normal"/>
+    <w:qFormat/>
+  </w:style>
+  <w:style w:type="character" w:default="1" w:styleId="DefaultParagraphFont">
+    <w:name w:val="Default Paragraph Font"/>
+    <w:uiPriority w:val="1"/>
+    <w:semiHidden/>
+    <w:unhideWhenUsed/>
+  </w:style>
+  <w:style w:type="table" w:default="1" w:styleId="TableNormal">
+    <w:name w:val="Normal Table"/>
+    <w:uiPriority w:val="99"/>
+    <w:semiHidden/>
+    <w:unhideWhenUsed/>
+    <w:tblPr>
+      <w:tblInd w:w="0" w:type="dxa"/>
+      <w:tblCellMar>
+        <w:top w:w="0" w:type="dxa"/>
+        <w:left w:w="108" w:type="dxa"/>
+        <w:bottom w:w="0" w:type="dxa"/>
+        <w:right w:w="108" w:type="dxa"/>
+      </w:tblCellMar>
+    </w:tblPr>
+  </w:style>
+  <w:style w:type="numbering" w:default="1" w:styleId="NoList">
+    <w:name w:val="No List"/>
+    <w:uiPriority w:val="99"/>
+    <w:semiHidden/>
+    <w:unhideWhenUsed/>
+  </w:style>
+  <w:style w:type="paragraph" w:styleId="ListParagraph">
+    <w:name w:val="List Paragraph"/>
+    <w:basedOn w:val="Normal"/>
+    <w:uiPriority w:val="34"/>
+    <w:qFormat/>
+    <w:rsid w:val="00982230"/>
+    <w:pPr>
+      <w:ind w:left="720"/>
+      <w:contextualSpacing/>
+    </w:pPr>
+  </w:style>
+  <w:style w:type="character" w:styleId="PlaceholderText">
+    <w:name w:val="Placeholder Text"/>
+    <w:basedOn w:val="DefaultParagraphFont"/>
+    <w:uiPriority w:val="99"/>
+    <w:semiHidden/>
+    <w:rsid w:val="00ED6AAE"/>
+    <w:rPr>
+      <w:color w:val="808080"/>
+    </w:rPr>
+  </w:style>
+  <w:style w:type="table" w:styleId="TableGrid">
+    <w:name w:val="Table Grid"/>
+    <w:basedOn w:val="TableNormal"/>
+    <w:uiPriority w:val="39"/>
+    <w:rsid w:val="004C5B20"/>
+    <w:pPr>
+      <w:spacing w:after="0" w:line="240" w:lineRule="auto"/>
+    </w:pPr>
+    <w:tblPr>
+      <w:tblInd w:w="0" w:type="dxa"/>
+      <w:tblBorders>
+        <w:top w:val="single" w:sz="4" w:space="0" w:color="auto"/>
+        <w:left w:val="single" w:sz="4" w:space="0" w:color="auto"/>
+        <w:bottom w:val="single" w:sz="4" w:space="0" w:color="auto"/>
+        <w:right w:val="single" w:sz="4" w:space="0" w:color="auto"/>
+        <w:insideH w:val="single" w:sz="4" w:space="0" w:color="auto"/>
+        <w:insideV w:val="single" w:sz="4" w:space="0" w:color="auto"/>
+      </w:tblBorders>
+      <w:tblCellMar>
+        <w:top w:w="0" w:type="dxa"/>
+        <w:left w:w="108" w:type="dxa"/>
+        <w:bottom w:w="0" w:type="dxa"/>
+        <w:right w:w="108" w:type="dxa"/>
+      </w:tblCellMar>
+    </w:tblPr>
+  </w:style>
+  <w:style w:type="paragraph" w:styleId="BalloonText">
+    <w:name w:val="Balloon Text"/>
+    <w:basedOn w:val="Normal"/>
+    <w:link w:val="BalloonTextChar"/>
+    <w:uiPriority w:val="99"/>
+    <w:semiHidden/>
+    <w:unhideWhenUsed/>
+    <w:rsid w:val="00B53268"/>
+    <w:pPr>
+      <w:spacing w:after="0" w:line="240" w:lineRule="auto"/>
+    </w:pPr>
+    <w:rPr>
+      <w:rFonts w:ascii="Lucida Grande" w:hAnsi="Lucida Grande"/>
+      <w:sz w:val="18"/>
+      <w:szCs w:val="18"/>
+    </w:rPr>
+  </w:style>
+  <w:style w:type="character" w:customStyle="1" w:styleId="BalloonTextChar">
+    <w:name w:val="Balloon Text Char"/>
+    <w:basedOn w:val="DefaultParagraphFont"/>
+    <w:link w:val="BalloonText"/>
+    <w:uiPriority w:val="99"/>
+    <w:semiHidden/>
+    <w:rsid w:val="00B53268"/>
+    <w:rPr>
+      <w:rFonts w:ascii="Lucida Grande" w:hAnsi="Lucida Grande"/>
+      <w:sz w:val="18"/>
+      <w:szCs w:val="18"/>
+    </w:rPr>
   </w:style>
 </w:styles>
 </file>
@@ -4483,7 +4407,7 @@
     </a:clrScheme>
     <a:fontScheme name="Office">
       <a:majorFont>
-        <a:latin typeface="Calibri Light" panose="020F0302020204030204"/>
+        <a:latin typeface="Calibri Light"/>
         <a:ea typeface=""/>
         <a:cs typeface=""/>
         <a:font script="Jpan" typeface="游ゴシック Light"/>
@@ -4518,7 +4442,7 @@
         <a:font script="Geor" typeface="Sylfaen"/>
       </a:majorFont>
       <a:minorFont>
-        <a:latin typeface="Calibri" panose="020F0502020204030204"/>
+        <a:latin typeface="Calibri"/>
         <a:ea typeface=""/>
         <a:cs typeface=""/>
         <a:font script="Jpan" typeface="游明朝"/>
@@ -4695,7 +4619,7 @@
   <a:extraClrSchemeLst/>
   <a:extLst>
     <a:ext uri="{05A4C25C-085E-4340-85A3-A5531E510DB2}">
-      <thm15:themeFamily xmlns:thm15="http://schemas.microsoft.com/office/thememl/2012/main" name="Office Theme" id="{62F939B6-93AF-4DB8-9C6B-D6C7DFDC589F}" vid="{4A3C46E8-61CC-4603-A589-7422A47A8E4A}"/>
+      <thm15:themeFamily xmlns:thm15="http://schemas.microsoft.com/office/thememl/2012/main" xmlns="" name="Office Theme" id="{62F939B6-93AF-4DB8-9C6B-D6C7DFDC589F}" vid="{4A3C46E8-61CC-4603-A589-7422A47A8E4A}"/>
     </a:ext>
   </a:extLst>
 </a:theme>

</xml_diff>

<commit_message>
Moving station generating programs
</commit_message>
<xml_diff>
--- a/documents/Appendix - Touchdown and Liftoff.docx
+++ b/documents/Appendix - Touchdown and Liftoff.docx
@@ -15,8 +15,6 @@
         </w:rPr>
         <w:t>APPENDIX – ESTIMATION OF TOUCHDOWN AND LIFT-OFF TIMES</w:t>
       </w:r>
-      <w:bookmarkStart w:id="0" w:name="_GoBack"/>
-      <w:bookmarkEnd w:id="0"/>
     </w:p>
     <w:p>
       <w:pPr>
@@ -37,6 +35,157 @@
       <w:r>
         <w:t xml:space="preserve"> DST tilt probe encased in a stainless steel arm attached directly on the trawl footrope. </w:t>
       </w:r>
+    </w:p>
+    <w:p>
+      <w:pPr>
+        <w:pStyle w:val="ListParagraph"/>
+        <w:ind w:left="360"/>
+      </w:pPr>
+    </w:p>
+    <w:p>
+      <w:pPr>
+        <w:pStyle w:val="ListParagraph"/>
+        <w:numPr>
+          <w:ilvl w:val="0"/>
+          <w:numId w:val="5"/>
+        </w:numPr>
+      </w:pPr>
+      <w:r>
+        <w:t xml:space="preserve">Survey catches are standardized with respect to surface area swept by the trawl. </w:t>
+      </w:r>
+    </w:p>
+    <w:p>
+      <w:pPr>
+        <w:pStyle w:val="ListParagraph"/>
+        <w:ind w:left="360"/>
+      </w:pPr>
+    </w:p>
+    <w:p>
+      <w:pPr>
+        <w:pStyle w:val="ListParagraph"/>
+        <w:numPr>
+          <w:ilvl w:val="0"/>
+          <w:numId w:val="5"/>
+        </w:numPr>
+      </w:pPr>
+      <w:r>
+        <w:t>Swept area for each tow is calculated using trawl width measurements from trawl acoustic sensors, position or speed information from the survey vessel, plus time bounds which specify when trawling starts and ends.</w:t>
+      </w:r>
+    </w:p>
+    <w:p>
+      <w:pPr>
+        <w:pStyle w:val="ListParagraph"/>
+        <w:ind w:left="360"/>
+      </w:pPr>
+    </w:p>
+    <w:p>
+      <w:pPr>
+        <w:pStyle w:val="ListParagraph"/>
+        <w:numPr>
+          <w:ilvl w:val="0"/>
+          <w:numId w:val="5"/>
+        </w:numPr>
+      </w:pPr>
+      <w:r>
+        <w:t>For our purposes, we assume the start time to be coincident with the time that the trawl touches down, which is estimated from tilt-angle probe data from the attached footrope mechanism.</w:t>
+      </w:r>
+    </w:p>
+    <w:p/>
+    <w:p>
+      <w:pPr>
+        <w:pStyle w:val="ListParagraph"/>
+        <w:numPr>
+          <w:ilvl w:val="0"/>
+          <w:numId w:val="5"/>
+        </w:numPr>
+      </w:pPr>
+      <w:bookmarkStart w:id="0" w:name="_GoBack"/>
+      <w:bookmarkEnd w:id="0"/>
+    </w:p>
+    <w:p>
+      <w:pPr>
+        <w:pStyle w:val="ListParagraph"/>
+        <w:numPr>
+          <w:ilvl w:val="0"/>
+          <w:numId w:val="5"/>
+        </w:numPr>
+      </w:pPr>
+      <w:r>
+        <w:t>The trawl end time for the active trawling phase is defined by the time when winching of the trawl net is initiated and deceleration of the survey vessel begins.</w:t>
+      </w:r>
+    </w:p>
+    <w:p/>
+    <w:p>
+      <w:pPr>
+        <w:pStyle w:val="ListParagraph"/>
+        <w:numPr>
+          <w:ilvl w:val="0"/>
+          <w:numId w:val="5"/>
+        </w:numPr>
+      </w:pPr>
+      <w:r>
+        <w:t>The bounds of the passive trawling phase are defined by the stop time and the time at which the trawl lifts off the sea bottom, as estimated from tilt-probe data.</w:t>
+      </w:r>
+    </w:p>
+    <w:p/>
+    <w:p/>
+    <w:p>
+      <w:pPr>
+        <w:pStyle w:val="ListParagraph"/>
+        <w:numPr>
+          <w:ilvl w:val="0"/>
+          <w:numId w:val="5"/>
+        </w:numPr>
+      </w:pPr>
+      <w:r>
+        <w:t xml:space="preserve">Tilt angle data within different trawling </w:t>
+      </w:r>
+      <w:proofErr w:type="gramStart"/>
+      <w:r>
+        <w:t>phases,</w:t>
+      </w:r>
+      <w:proofErr w:type="gramEnd"/>
+      <w:r>
+        <w:t xml:space="preserve"> say the descent and bottom trawling phases, have different trends and levels of variability.</w:t>
+      </w:r>
+    </w:p>
+    <w:p>
+      <w:pPr>
+        <w:pStyle w:val="ListParagraph"/>
+        <w:ind w:left="360"/>
+      </w:pPr>
+    </w:p>
+    <w:p>
+      <w:pPr>
+        <w:pStyle w:val="ListParagraph"/>
+        <w:numPr>
+          <w:ilvl w:val="0"/>
+          <w:numId w:val="5"/>
+        </w:numPr>
+      </w:pPr>
+      <w:r>
+        <w:t>A switch-point model was applied to model these features, in particular the time that the transition between trawling phases occurs, i.e. the touchdown and lift-off times.</w:t>
+      </w:r>
+    </w:p>
+    <w:p/>
+    <w:p>
+      <w:pPr>
+        <w:pStyle w:val="ListParagraph"/>
+        <w:numPr>
+          <w:ilvl w:val="0"/>
+          <w:numId w:val="5"/>
+        </w:numPr>
+      </w:pPr>
+      <w:r>
+        <w:t>The switch-point models had the following form:</w:t>
+      </w:r>
+    </w:p>
+    <w:p/>
+    <w:p>
+      <w:pPr>
+        <w:pStyle w:val="ListParagraph"/>
+        <w:ind w:left="360"/>
+      </w:pPr>
     </w:p>
     <w:p>
       <w:pPr>
@@ -2037,19 +2186,6 @@
           <w:rFonts w:eastAsiaTheme="minorEastAsia"/>
         </w:rPr>
         <w:t xml:space="preserve">. </w:t>
-      </w:r>
-    </w:p>
-    <w:p>
-      <w:pPr>
-        <w:rPr>
-          <w:rFonts w:eastAsiaTheme="minorEastAsia"/>
-        </w:rPr>
-      </w:pPr>
-      <w:r>
-        <w:rPr>
-          <w:rFonts w:eastAsiaTheme="minorEastAsia"/>
-        </w:rPr>
-        <w:br w:type="page"/>
       </w:r>
     </w:p>
     <w:p>
@@ -3572,6 +3708,119 @@
     </w:lvl>
   </w:abstractNum>
   <w:abstractNum w:abstractNumId="2">
+    <w:nsid w:val="5C922873"/>
+    <w:multiLevelType w:val="hybridMultilevel"/>
+    <w:tmpl w:val="1CDA57E6"/>
+    <w:lvl w:ilvl="0" w:tplc="10090001">
+      <w:start w:val="1"/>
+      <w:numFmt w:val="bullet"/>
+      <w:lvlText w:val=""/>
+      <w:lvlJc w:val="left"/>
+      <w:pPr>
+        <w:ind w:left="360" w:hanging="360"/>
+      </w:pPr>
+      <w:rPr>
+        <w:rFonts w:ascii="Symbol" w:hAnsi="Symbol" w:hint="default"/>
+      </w:rPr>
+    </w:lvl>
+    <w:lvl w:ilvl="1" w:tplc="10090003">
+      <w:start w:val="1"/>
+      <w:numFmt w:val="bullet"/>
+      <w:lvlText w:val="o"/>
+      <w:lvlJc w:val="left"/>
+      <w:pPr>
+        <w:ind w:left="1080" w:hanging="360"/>
+      </w:pPr>
+      <w:rPr>
+        <w:rFonts w:ascii="Courier New" w:hAnsi="Courier New" w:cs="Courier New" w:hint="default"/>
+      </w:rPr>
+    </w:lvl>
+    <w:lvl w:ilvl="2" w:tplc="10090005" w:tentative="1">
+      <w:start w:val="1"/>
+      <w:numFmt w:val="bullet"/>
+      <w:lvlText w:val=""/>
+      <w:lvlJc w:val="left"/>
+      <w:pPr>
+        <w:ind w:left="1800" w:hanging="360"/>
+      </w:pPr>
+      <w:rPr>
+        <w:rFonts w:ascii="Wingdings" w:hAnsi="Wingdings" w:hint="default"/>
+      </w:rPr>
+    </w:lvl>
+    <w:lvl w:ilvl="3" w:tplc="10090001" w:tentative="1">
+      <w:start w:val="1"/>
+      <w:numFmt w:val="bullet"/>
+      <w:lvlText w:val=""/>
+      <w:lvlJc w:val="left"/>
+      <w:pPr>
+        <w:ind w:left="2520" w:hanging="360"/>
+      </w:pPr>
+      <w:rPr>
+        <w:rFonts w:ascii="Symbol" w:hAnsi="Symbol" w:hint="default"/>
+      </w:rPr>
+    </w:lvl>
+    <w:lvl w:ilvl="4" w:tplc="10090003" w:tentative="1">
+      <w:start w:val="1"/>
+      <w:numFmt w:val="bullet"/>
+      <w:lvlText w:val="o"/>
+      <w:lvlJc w:val="left"/>
+      <w:pPr>
+        <w:ind w:left="3240" w:hanging="360"/>
+      </w:pPr>
+      <w:rPr>
+        <w:rFonts w:ascii="Courier New" w:hAnsi="Courier New" w:cs="Courier New" w:hint="default"/>
+      </w:rPr>
+    </w:lvl>
+    <w:lvl w:ilvl="5" w:tplc="10090005" w:tentative="1">
+      <w:start w:val="1"/>
+      <w:numFmt w:val="bullet"/>
+      <w:lvlText w:val=""/>
+      <w:lvlJc w:val="left"/>
+      <w:pPr>
+        <w:ind w:left="3960" w:hanging="360"/>
+      </w:pPr>
+      <w:rPr>
+        <w:rFonts w:ascii="Wingdings" w:hAnsi="Wingdings" w:hint="default"/>
+      </w:rPr>
+    </w:lvl>
+    <w:lvl w:ilvl="6" w:tplc="10090001" w:tentative="1">
+      <w:start w:val="1"/>
+      <w:numFmt w:val="bullet"/>
+      <w:lvlText w:val=""/>
+      <w:lvlJc w:val="left"/>
+      <w:pPr>
+        <w:ind w:left="4680" w:hanging="360"/>
+      </w:pPr>
+      <w:rPr>
+        <w:rFonts w:ascii="Symbol" w:hAnsi="Symbol" w:hint="default"/>
+      </w:rPr>
+    </w:lvl>
+    <w:lvl w:ilvl="7" w:tplc="10090003" w:tentative="1">
+      <w:start w:val="1"/>
+      <w:numFmt w:val="bullet"/>
+      <w:lvlText w:val="o"/>
+      <w:lvlJc w:val="left"/>
+      <w:pPr>
+        <w:ind w:left="5400" w:hanging="360"/>
+      </w:pPr>
+      <w:rPr>
+        <w:rFonts w:ascii="Courier New" w:hAnsi="Courier New" w:cs="Courier New" w:hint="default"/>
+      </w:rPr>
+    </w:lvl>
+    <w:lvl w:ilvl="8" w:tplc="10090005" w:tentative="1">
+      <w:start w:val="1"/>
+      <w:numFmt w:val="bullet"/>
+      <w:lvlText w:val=""/>
+      <w:lvlJc w:val="left"/>
+      <w:pPr>
+        <w:ind w:left="6120" w:hanging="360"/>
+      </w:pPr>
+      <w:rPr>
+        <w:rFonts w:ascii="Wingdings" w:hAnsi="Wingdings" w:hint="default"/>
+      </w:rPr>
+    </w:lvl>
+  </w:abstractNum>
+  <w:abstractNum w:abstractNumId="3">
     <w:nsid w:val="69280337"/>
     <w:multiLevelType w:val="hybridMultilevel"/>
     <w:tmpl w:val="F00EE040"/>
@@ -3684,7 +3933,7 @@
       </w:rPr>
     </w:lvl>
   </w:abstractNum>
-  <w:abstractNum w:abstractNumId="3">
+  <w:abstractNum w:abstractNumId="4">
     <w:nsid w:val="6B863E4D"/>
     <w:multiLevelType w:val="hybridMultilevel"/>
     <w:tmpl w:val="C3123CD4"/>
@@ -3801,12 +4050,15 @@
     <w:abstractNumId w:val="1"/>
   </w:num>
   <w:num w:numId="2">
-    <w:abstractNumId w:val="3"/>
+    <w:abstractNumId w:val="4"/>
   </w:num>
   <w:num w:numId="3">
     <w:abstractNumId w:val="0"/>
   </w:num>
   <w:num w:numId="4">
+    <w:abstractNumId w:val="3"/>
+  </w:num>
+  <w:num w:numId="5">
     <w:abstractNumId w:val="2"/>
   </w:num>
 </w:numbering>
@@ -4619,7 +4871,7 @@
   <a:extraClrSchemeLst/>
   <a:extLst>
     <a:ext uri="{05A4C25C-085E-4340-85A3-A5531E510DB2}">
-      <thm15:themeFamily xmlns:thm15="http://schemas.microsoft.com/office/thememl/2012/main" xmlns="" name="Office Theme" id="{62F939B6-93AF-4DB8-9C6B-D6C7DFDC589F}" vid="{4A3C46E8-61CC-4603-A589-7422A47A8E4A}"/>
+      <thm15:themeFamily xmlns="" xmlns:thm15="http://schemas.microsoft.com/office/thememl/2012/main" name="Office Theme" id="{62F939B6-93AF-4DB8-9C6B-D6C7DFDC589F}" vid="{4A3C46E8-61CC-4603-A589-7422A47A8E4A}"/>
     </a:ext>
   </a:extLst>
 </a:theme>

</xml_diff>